<commit_message>
Terminado crud tallas y se suben capturas de pantalla
</commit_message>
<xml_diff>
--- a/Documentación/ddl y dml 22-05-19.docx
+++ b/Documentación/ddl y dml 22-05-19.docx
@@ -29074,7 +29074,25 @@
           <w:sz w:val="19"/>
           <w:szCs w:val="19"/>
         </w:rPr>
-        <w:t>ESTADO TALLA</w:t>
+        <w:t>E</w:t>
+      </w:r>
+      <w:r>
+        <w:rPr>
+          <w:rFonts w:ascii="Consolas" w:hAnsi="Consolas" w:cs="Consolas"/>
+          <w:b/>
+          <w:sz w:val="19"/>
+          <w:szCs w:val="19"/>
+        </w:rPr>
+        <w:t>DITAR</w:t>
+      </w:r>
+      <w:r>
+        <w:rPr>
+          <w:rFonts w:ascii="Consolas" w:hAnsi="Consolas" w:cs="Consolas"/>
+          <w:b/>
+          <w:sz w:val="19"/>
+          <w:szCs w:val="19"/>
+        </w:rPr>
+        <w:t xml:space="preserve"> TALLA</w:t>
       </w:r>
     </w:p>
     <w:p>
@@ -29363,15 +29381,17 @@
           <w:sz w:val="19"/>
           <w:szCs w:val="19"/>
           <w:highlight w:val="white"/>
-        </w:rPr>
-      </w:pPr>
-      <w:r>
-        <w:rPr>
-          <w:rFonts w:ascii="Consolas" w:hAnsi="Consolas" w:cs="Consolas"/>
-          <w:color w:val="0000FF"/>
-          <w:sz w:val="19"/>
-          <w:szCs w:val="19"/>
-          <w:highlight w:val="white"/>
+          <w:lang w:val="en-US"/>
+        </w:rPr>
+      </w:pPr>
+      <w:r>
+        <w:rPr>
+          <w:rFonts w:ascii="Consolas" w:hAnsi="Consolas" w:cs="Consolas"/>
+          <w:color w:val="0000FF"/>
+          <w:sz w:val="19"/>
+          <w:szCs w:val="19"/>
+          <w:highlight w:val="white"/>
+          <w:lang w:val="en-US"/>
         </w:rPr>
         <w:t>GO</w:t>
       </w:r>
@@ -29388,15 +29408,17 @@
           <w:sz w:val="19"/>
           <w:szCs w:val="19"/>
           <w:highlight w:val="white"/>
-        </w:rPr>
-      </w:pPr>
-      <w:r>
-        <w:rPr>
-          <w:rFonts w:ascii="Consolas" w:hAnsi="Consolas" w:cs="Consolas"/>
-          <w:color w:val="0000FF"/>
-          <w:sz w:val="19"/>
-          <w:szCs w:val="19"/>
-          <w:highlight w:val="white"/>
+          <w:lang w:val="en-US"/>
+        </w:rPr>
+      </w:pPr>
+      <w:r>
+        <w:rPr>
+          <w:rFonts w:ascii="Consolas" w:hAnsi="Consolas" w:cs="Consolas"/>
+          <w:color w:val="0000FF"/>
+          <w:sz w:val="19"/>
+          <w:szCs w:val="19"/>
+          <w:highlight w:val="white"/>
+          <w:lang w:val="en-US"/>
         </w:rPr>
         <w:t>create</w:t>
       </w:r>
@@ -29407,6 +29429,7 @@
           <w:sz w:val="19"/>
           <w:szCs w:val="19"/>
           <w:highlight w:val="white"/>
+          <w:lang w:val="en-US"/>
         </w:rPr>
         <w:t xml:space="preserve">   </w:t>
       </w:r>
@@ -29417,6 +29440,7 @@
           <w:sz w:val="19"/>
           <w:szCs w:val="19"/>
           <w:highlight w:val="white"/>
+          <w:lang w:val="en-US"/>
         </w:rPr>
         <w:t>proc</w:t>
       </w:r>
@@ -29427,6 +29451,7 @@
           <w:sz w:val="19"/>
           <w:szCs w:val="19"/>
           <w:highlight w:val="white"/>
+          <w:lang w:val="en-US"/>
         </w:rPr>
         <w:t xml:space="preserve"> [dbo]</w:t>
       </w:r>
@@ -29437,6 +29462,7 @@
           <w:sz w:val="19"/>
           <w:szCs w:val="19"/>
           <w:highlight w:val="white"/>
+          <w:lang w:val="en-US"/>
         </w:rPr>
         <w:t>.</w:t>
       </w:r>
@@ -29447,6 +29473,7 @@
           <w:sz w:val="19"/>
           <w:szCs w:val="19"/>
           <w:highlight w:val="white"/>
+          <w:lang w:val="en-US"/>
         </w:rPr>
         <w:t>[EditarTalla]</w:t>
       </w:r>
@@ -29463,15 +29490,17 @@
           <w:sz w:val="19"/>
           <w:szCs w:val="19"/>
           <w:highlight w:val="white"/>
-        </w:rPr>
-      </w:pPr>
-      <w:r>
-        <w:rPr>
-          <w:rFonts w:ascii="Consolas" w:hAnsi="Consolas" w:cs="Consolas"/>
-          <w:color w:val="000000"/>
-          <w:sz w:val="19"/>
-          <w:szCs w:val="19"/>
-          <w:highlight w:val="white"/>
+          <w:lang w:val="en-US"/>
+        </w:rPr>
+      </w:pPr>
+      <w:r>
+        <w:rPr>
+          <w:rFonts w:ascii="Consolas" w:hAnsi="Consolas" w:cs="Consolas"/>
+          <w:color w:val="000000"/>
+          <w:sz w:val="19"/>
+          <w:szCs w:val="19"/>
+          <w:highlight w:val="white"/>
+          <w:lang w:val="en-US"/>
         </w:rPr>
         <w:t xml:space="preserve">@talla </w:t>
       </w:r>
@@ -29482,6 +29511,7 @@
           <w:sz w:val="19"/>
           <w:szCs w:val="19"/>
           <w:highlight w:val="white"/>
+          <w:lang w:val="en-US"/>
         </w:rPr>
         <w:t>varchar</w:t>
       </w:r>
@@ -29492,6 +29522,7 @@
           <w:sz w:val="19"/>
           <w:szCs w:val="19"/>
           <w:highlight w:val="white"/>
+          <w:lang w:val="en-US"/>
         </w:rPr>
         <w:t>(</w:t>
       </w:r>
@@ -29502,6 +29533,7 @@
           <w:sz w:val="19"/>
           <w:szCs w:val="19"/>
           <w:highlight w:val="white"/>
+          <w:lang w:val="en-US"/>
         </w:rPr>
         <w:t>40</w:t>
       </w:r>
@@ -29512,6 +29544,7 @@
           <w:sz w:val="19"/>
           <w:szCs w:val="19"/>
           <w:highlight w:val="white"/>
+          <w:lang w:val="en-US"/>
         </w:rPr>
         <w:t>),</w:t>
       </w:r>
@@ -29528,15 +29561,17 @@
           <w:sz w:val="19"/>
           <w:szCs w:val="19"/>
           <w:highlight w:val="white"/>
-        </w:rPr>
-      </w:pPr>
-      <w:r>
-        <w:rPr>
-          <w:rFonts w:ascii="Consolas" w:hAnsi="Consolas" w:cs="Consolas"/>
-          <w:color w:val="000000"/>
-          <w:sz w:val="19"/>
-          <w:szCs w:val="19"/>
-          <w:highlight w:val="white"/>
+          <w:lang w:val="en-US"/>
+        </w:rPr>
+      </w:pPr>
+      <w:r>
+        <w:rPr>
+          <w:rFonts w:ascii="Consolas" w:hAnsi="Consolas" w:cs="Consolas"/>
+          <w:color w:val="000000"/>
+          <w:sz w:val="19"/>
+          <w:szCs w:val="19"/>
+          <w:highlight w:val="white"/>
+          <w:lang w:val="en-US"/>
         </w:rPr>
         <w:t xml:space="preserve">@estadotalla </w:t>
       </w:r>
@@ -29547,6 +29582,7 @@
           <w:sz w:val="19"/>
           <w:szCs w:val="19"/>
           <w:highlight w:val="white"/>
+          <w:lang w:val="en-US"/>
         </w:rPr>
         <w:t>int</w:t>
       </w:r>
@@ -29557,6 +29593,7 @@
           <w:sz w:val="19"/>
           <w:szCs w:val="19"/>
           <w:highlight w:val="white"/>
+          <w:lang w:val="en-US"/>
         </w:rPr>
         <w:t>,</w:t>
       </w:r>
@@ -29573,15 +29610,17 @@
           <w:sz w:val="19"/>
           <w:szCs w:val="19"/>
           <w:highlight w:val="white"/>
-        </w:rPr>
-      </w:pPr>
-      <w:r>
-        <w:rPr>
-          <w:rFonts w:ascii="Consolas" w:hAnsi="Consolas" w:cs="Consolas"/>
-          <w:color w:val="000000"/>
-          <w:sz w:val="19"/>
-          <w:szCs w:val="19"/>
-          <w:highlight w:val="white"/>
+          <w:lang w:val="en-US"/>
+        </w:rPr>
+      </w:pPr>
+      <w:r>
+        <w:rPr>
+          <w:rFonts w:ascii="Consolas" w:hAnsi="Consolas" w:cs="Consolas"/>
+          <w:color w:val="000000"/>
+          <w:sz w:val="19"/>
+          <w:szCs w:val="19"/>
+          <w:highlight w:val="white"/>
+          <w:lang w:val="en-US"/>
         </w:rPr>
         <w:t xml:space="preserve">@idtalla </w:t>
       </w:r>
@@ -29592,6 +29631,7 @@
           <w:sz w:val="19"/>
           <w:szCs w:val="19"/>
           <w:highlight w:val="white"/>
+          <w:lang w:val="en-US"/>
         </w:rPr>
         <w:t>int</w:t>
       </w:r>
@@ -29608,15 +29648,17 @@
           <w:sz w:val="19"/>
           <w:szCs w:val="19"/>
           <w:highlight w:val="white"/>
-        </w:rPr>
-      </w:pPr>
-      <w:r>
-        <w:rPr>
-          <w:rFonts w:ascii="Consolas" w:hAnsi="Consolas" w:cs="Consolas"/>
-          <w:color w:val="0000FF"/>
-          <w:sz w:val="19"/>
-          <w:szCs w:val="19"/>
-          <w:highlight w:val="white"/>
+          <w:lang w:val="en-US"/>
+        </w:rPr>
+      </w:pPr>
+      <w:r>
+        <w:rPr>
+          <w:rFonts w:ascii="Consolas" w:hAnsi="Consolas" w:cs="Consolas"/>
+          <w:color w:val="0000FF"/>
+          <w:sz w:val="19"/>
+          <w:szCs w:val="19"/>
+          <w:highlight w:val="white"/>
+          <w:lang w:val="en-US"/>
         </w:rPr>
         <w:t>as</w:t>
       </w:r>
@@ -29628,6 +29670,7 @@
           <w:color w:val="000000"/>
           <w:sz w:val="19"/>
           <w:szCs w:val="19"/>
+          <w:lang w:val="en-US"/>
         </w:rPr>
       </w:pPr>
       <w:r>
@@ -29637,6 +29680,7 @@
           <w:sz w:val="19"/>
           <w:szCs w:val="19"/>
           <w:highlight w:val="white"/>
+          <w:lang w:val="en-US"/>
         </w:rPr>
         <w:t>update</w:t>
       </w:r>
@@ -29647,6 +29691,7 @@
           <w:sz w:val="19"/>
           <w:szCs w:val="19"/>
           <w:highlight w:val="white"/>
+          <w:lang w:val="en-US"/>
         </w:rPr>
         <w:t xml:space="preserve"> Talla </w:t>
       </w:r>
@@ -29657,6 +29702,7 @@
           <w:sz w:val="19"/>
           <w:szCs w:val="19"/>
           <w:highlight w:val="white"/>
+          <w:lang w:val="en-US"/>
         </w:rPr>
         <w:t>set</w:t>
       </w:r>
@@ -29667,6 +29713,7 @@
           <w:sz w:val="19"/>
           <w:szCs w:val="19"/>
           <w:highlight w:val="white"/>
+          <w:lang w:val="en-US"/>
         </w:rPr>
         <w:t xml:space="preserve"> talla</w:t>
       </w:r>
@@ -29677,6 +29724,7 @@
           <w:sz w:val="19"/>
           <w:szCs w:val="19"/>
           <w:highlight w:val="white"/>
+          <w:lang w:val="en-US"/>
         </w:rPr>
         <w:t>=</w:t>
       </w:r>
@@ -29687,6 +29735,7 @@
           <w:sz w:val="19"/>
           <w:szCs w:val="19"/>
           <w:highlight w:val="white"/>
+          <w:lang w:val="en-US"/>
         </w:rPr>
         <w:t>@talla</w:t>
       </w:r>
@@ -29697,6 +29746,7 @@
           <w:sz w:val="19"/>
           <w:szCs w:val="19"/>
           <w:highlight w:val="white"/>
+          <w:lang w:val="en-US"/>
         </w:rPr>
         <w:t>,</w:t>
       </w:r>
@@ -29707,6 +29757,7 @@
           <w:sz w:val="19"/>
           <w:szCs w:val="19"/>
           <w:highlight w:val="white"/>
+          <w:lang w:val="en-US"/>
         </w:rPr>
         <w:t>EstadoTalla</w:t>
       </w:r>
@@ -29717,6 +29768,7 @@
           <w:sz w:val="19"/>
           <w:szCs w:val="19"/>
           <w:highlight w:val="white"/>
+          <w:lang w:val="en-US"/>
         </w:rPr>
         <w:t>=</w:t>
       </w:r>
@@ -29727,6 +29779,7 @@
           <w:sz w:val="19"/>
           <w:szCs w:val="19"/>
           <w:highlight w:val="white"/>
+          <w:lang w:val="en-US"/>
         </w:rPr>
         <w:t xml:space="preserve">@estadotalla </w:t>
       </w:r>
@@ -29737,6 +29790,7 @@
           <w:sz w:val="19"/>
           <w:szCs w:val="19"/>
           <w:highlight w:val="white"/>
+          <w:lang w:val="en-US"/>
         </w:rPr>
         <w:t>where</w:t>
       </w:r>
@@ -29747,6 +29801,7 @@
           <w:sz w:val="19"/>
           <w:szCs w:val="19"/>
           <w:highlight w:val="white"/>
+          <w:lang w:val="en-US"/>
         </w:rPr>
         <w:t xml:space="preserve"> IdTalla</w:t>
       </w:r>
@@ -29757,6 +29812,7 @@
           <w:sz w:val="19"/>
           <w:szCs w:val="19"/>
           <w:highlight w:val="white"/>
+          <w:lang w:val="en-US"/>
         </w:rPr>
         <w:t>=</w:t>
       </w:r>
@@ -29767,11 +29823,676 @@
           <w:sz w:val="19"/>
           <w:szCs w:val="19"/>
           <w:highlight w:val="white"/>
+          <w:lang w:val="en-US"/>
         </w:rPr>
         <w:t>idtalla</w:t>
       </w:r>
+    </w:p>
+    <w:p>
+      <w:pPr>
+        <w:rPr>
+          <w:b/>
+          <w:lang w:val="en-US"/>
+        </w:rPr>
+      </w:pPr>
+      <w:r>
+        <w:rPr>
+          <w:b/>
+          <w:lang w:val="en-US"/>
+        </w:rPr>
+        <w:t>INSERTAR TALLA</w:t>
+      </w:r>
       <w:bookmarkStart w:id="0" w:name="_GoBack"/>
+    </w:p>
+    <w:p>
+      <w:pPr>
+        <w:autoSpaceDE w:val="0"/>
+        <w:autoSpaceDN w:val="0"/>
+        <w:adjustRightInd w:val="0"/>
+        <w:spacing w:after="0" w:line="240" w:lineRule="auto"/>
+        <w:rPr>
+          <w:rFonts w:ascii="Consolas" w:hAnsi="Consolas" w:cs="Consolas"/>
+          <w:color w:val="000000"/>
+          <w:sz w:val="19"/>
+          <w:szCs w:val="19"/>
+          <w:highlight w:val="white"/>
+          <w:lang w:val="en-US"/>
+        </w:rPr>
+      </w:pPr>
+      <w:r>
+        <w:rPr>
+          <w:rFonts w:ascii="Consolas" w:hAnsi="Consolas" w:cs="Consolas"/>
+          <w:color w:val="0000FF"/>
+          <w:sz w:val="19"/>
+          <w:szCs w:val="19"/>
+          <w:highlight w:val="white"/>
+          <w:lang w:val="en-US"/>
+        </w:rPr>
+        <w:t>USE</w:t>
+      </w:r>
+      <w:r>
+        <w:rPr>
+          <w:rFonts w:ascii="Consolas" w:hAnsi="Consolas" w:cs="Consolas"/>
+          <w:color w:val="000000"/>
+          <w:sz w:val="19"/>
+          <w:szCs w:val="19"/>
+          <w:highlight w:val="white"/>
+          <w:lang w:val="en-US"/>
+        </w:rPr>
+        <w:t xml:space="preserve"> [TechIn</w:t>
+      </w:r>
       <w:bookmarkEnd w:id="0"/>
+      <w:r>
+        <w:rPr>
+          <w:rFonts w:ascii="Consolas" w:hAnsi="Consolas" w:cs="Consolas"/>
+          <w:color w:val="000000"/>
+          <w:sz w:val="19"/>
+          <w:szCs w:val="19"/>
+          <w:highlight w:val="white"/>
+          <w:lang w:val="en-US"/>
+        </w:rPr>
+        <w:t>]</w:t>
+      </w:r>
+    </w:p>
+    <w:p>
+      <w:pPr>
+        <w:autoSpaceDE w:val="0"/>
+        <w:autoSpaceDN w:val="0"/>
+        <w:adjustRightInd w:val="0"/>
+        <w:spacing w:after="0" w:line="240" w:lineRule="auto"/>
+        <w:rPr>
+          <w:rFonts w:ascii="Consolas" w:hAnsi="Consolas" w:cs="Consolas"/>
+          <w:color w:val="000000"/>
+          <w:sz w:val="19"/>
+          <w:szCs w:val="19"/>
+          <w:highlight w:val="white"/>
+          <w:lang w:val="en-US"/>
+        </w:rPr>
+      </w:pPr>
+      <w:r>
+        <w:rPr>
+          <w:rFonts w:ascii="Consolas" w:hAnsi="Consolas" w:cs="Consolas"/>
+          <w:color w:val="0000FF"/>
+          <w:sz w:val="19"/>
+          <w:szCs w:val="19"/>
+          <w:highlight w:val="white"/>
+          <w:lang w:val="en-US"/>
+        </w:rPr>
+        <w:t>GO</w:t>
+      </w:r>
+    </w:p>
+    <w:p>
+      <w:pPr>
+        <w:autoSpaceDE w:val="0"/>
+        <w:autoSpaceDN w:val="0"/>
+        <w:adjustRightInd w:val="0"/>
+        <w:spacing w:after="0" w:line="240" w:lineRule="auto"/>
+        <w:rPr>
+          <w:rFonts w:ascii="Consolas" w:hAnsi="Consolas" w:cs="Consolas"/>
+          <w:color w:val="000000"/>
+          <w:sz w:val="19"/>
+          <w:szCs w:val="19"/>
+          <w:highlight w:val="white"/>
+          <w:lang w:val="en-US"/>
+        </w:rPr>
+      </w:pPr>
+      <w:r>
+        <w:rPr>
+          <w:rFonts w:ascii="Consolas" w:hAnsi="Consolas" w:cs="Consolas"/>
+          <w:color w:val="008000"/>
+          <w:sz w:val="19"/>
+          <w:szCs w:val="19"/>
+          <w:highlight w:val="white"/>
+          <w:lang w:val="en-US"/>
+        </w:rPr>
+        <w:t>/****** Object:  StoredProcedure [dbo].[InsertarTallas]    Script Date: 26/5/2019 14:29:20 ******/</w:t>
+      </w:r>
+    </w:p>
+    <w:p>
+      <w:pPr>
+        <w:autoSpaceDE w:val="0"/>
+        <w:autoSpaceDN w:val="0"/>
+        <w:adjustRightInd w:val="0"/>
+        <w:spacing w:after="0" w:line="240" w:lineRule="auto"/>
+        <w:rPr>
+          <w:rFonts w:ascii="Consolas" w:hAnsi="Consolas" w:cs="Consolas"/>
+          <w:color w:val="000000"/>
+          <w:sz w:val="19"/>
+          <w:szCs w:val="19"/>
+          <w:highlight w:val="white"/>
+          <w:lang w:val="en-US"/>
+        </w:rPr>
+      </w:pPr>
+      <w:r>
+        <w:rPr>
+          <w:rFonts w:ascii="Consolas" w:hAnsi="Consolas" w:cs="Consolas"/>
+          <w:color w:val="0000FF"/>
+          <w:sz w:val="19"/>
+          <w:szCs w:val="19"/>
+          <w:highlight w:val="white"/>
+          <w:lang w:val="en-US"/>
+        </w:rPr>
+        <w:t>SET</w:t>
+      </w:r>
+      <w:r>
+        <w:rPr>
+          <w:rFonts w:ascii="Consolas" w:hAnsi="Consolas" w:cs="Consolas"/>
+          <w:color w:val="000000"/>
+          <w:sz w:val="19"/>
+          <w:szCs w:val="19"/>
+          <w:highlight w:val="white"/>
+          <w:lang w:val="en-US"/>
+        </w:rPr>
+        <w:t xml:space="preserve"> </w:t>
+      </w:r>
+      <w:r>
+        <w:rPr>
+          <w:rFonts w:ascii="Consolas" w:hAnsi="Consolas" w:cs="Consolas"/>
+          <w:color w:val="0000FF"/>
+          <w:sz w:val="19"/>
+          <w:szCs w:val="19"/>
+          <w:highlight w:val="white"/>
+          <w:lang w:val="en-US"/>
+        </w:rPr>
+        <w:t>ANSI_NULLS</w:t>
+      </w:r>
+      <w:r>
+        <w:rPr>
+          <w:rFonts w:ascii="Consolas" w:hAnsi="Consolas" w:cs="Consolas"/>
+          <w:color w:val="000000"/>
+          <w:sz w:val="19"/>
+          <w:szCs w:val="19"/>
+          <w:highlight w:val="white"/>
+          <w:lang w:val="en-US"/>
+        </w:rPr>
+        <w:t xml:space="preserve"> </w:t>
+      </w:r>
+      <w:r>
+        <w:rPr>
+          <w:rFonts w:ascii="Consolas" w:hAnsi="Consolas" w:cs="Consolas"/>
+          <w:color w:val="0000FF"/>
+          <w:sz w:val="19"/>
+          <w:szCs w:val="19"/>
+          <w:highlight w:val="white"/>
+          <w:lang w:val="en-US"/>
+        </w:rPr>
+        <w:t>ON</w:t>
+      </w:r>
+    </w:p>
+    <w:p>
+      <w:pPr>
+        <w:autoSpaceDE w:val="0"/>
+        <w:autoSpaceDN w:val="0"/>
+        <w:adjustRightInd w:val="0"/>
+        <w:spacing w:after="0" w:line="240" w:lineRule="auto"/>
+        <w:rPr>
+          <w:rFonts w:ascii="Consolas" w:hAnsi="Consolas" w:cs="Consolas"/>
+          <w:color w:val="000000"/>
+          <w:sz w:val="19"/>
+          <w:szCs w:val="19"/>
+          <w:highlight w:val="white"/>
+          <w:lang w:val="en-US"/>
+        </w:rPr>
+      </w:pPr>
+      <w:r>
+        <w:rPr>
+          <w:rFonts w:ascii="Consolas" w:hAnsi="Consolas" w:cs="Consolas"/>
+          <w:color w:val="0000FF"/>
+          <w:sz w:val="19"/>
+          <w:szCs w:val="19"/>
+          <w:highlight w:val="white"/>
+          <w:lang w:val="en-US"/>
+        </w:rPr>
+        <w:t>GO</w:t>
+      </w:r>
+    </w:p>
+    <w:p>
+      <w:pPr>
+        <w:autoSpaceDE w:val="0"/>
+        <w:autoSpaceDN w:val="0"/>
+        <w:adjustRightInd w:val="0"/>
+        <w:spacing w:after="0" w:line="240" w:lineRule="auto"/>
+        <w:rPr>
+          <w:rFonts w:ascii="Consolas" w:hAnsi="Consolas" w:cs="Consolas"/>
+          <w:color w:val="000000"/>
+          <w:sz w:val="19"/>
+          <w:szCs w:val="19"/>
+          <w:highlight w:val="white"/>
+          <w:lang w:val="en-US"/>
+        </w:rPr>
+      </w:pPr>
+      <w:r>
+        <w:rPr>
+          <w:rFonts w:ascii="Consolas" w:hAnsi="Consolas" w:cs="Consolas"/>
+          <w:color w:val="0000FF"/>
+          <w:sz w:val="19"/>
+          <w:szCs w:val="19"/>
+          <w:highlight w:val="white"/>
+          <w:lang w:val="en-US"/>
+        </w:rPr>
+        <w:t>SET</w:t>
+      </w:r>
+      <w:r>
+        <w:rPr>
+          <w:rFonts w:ascii="Consolas" w:hAnsi="Consolas" w:cs="Consolas"/>
+          <w:color w:val="000000"/>
+          <w:sz w:val="19"/>
+          <w:szCs w:val="19"/>
+          <w:highlight w:val="white"/>
+          <w:lang w:val="en-US"/>
+        </w:rPr>
+        <w:t xml:space="preserve"> </w:t>
+      </w:r>
+      <w:r>
+        <w:rPr>
+          <w:rFonts w:ascii="Consolas" w:hAnsi="Consolas" w:cs="Consolas"/>
+          <w:color w:val="0000FF"/>
+          <w:sz w:val="19"/>
+          <w:szCs w:val="19"/>
+          <w:highlight w:val="white"/>
+          <w:lang w:val="en-US"/>
+        </w:rPr>
+        <w:t>QUOTED_IDENTIFIER</w:t>
+      </w:r>
+      <w:r>
+        <w:rPr>
+          <w:rFonts w:ascii="Consolas" w:hAnsi="Consolas" w:cs="Consolas"/>
+          <w:color w:val="000000"/>
+          <w:sz w:val="19"/>
+          <w:szCs w:val="19"/>
+          <w:highlight w:val="white"/>
+          <w:lang w:val="en-US"/>
+        </w:rPr>
+        <w:t xml:space="preserve"> </w:t>
+      </w:r>
+      <w:r>
+        <w:rPr>
+          <w:rFonts w:ascii="Consolas" w:hAnsi="Consolas" w:cs="Consolas"/>
+          <w:color w:val="0000FF"/>
+          <w:sz w:val="19"/>
+          <w:szCs w:val="19"/>
+          <w:highlight w:val="white"/>
+          <w:lang w:val="en-US"/>
+        </w:rPr>
+        <w:t>ON</w:t>
+      </w:r>
+    </w:p>
+    <w:p>
+      <w:pPr>
+        <w:autoSpaceDE w:val="0"/>
+        <w:autoSpaceDN w:val="0"/>
+        <w:adjustRightInd w:val="0"/>
+        <w:spacing w:after="0" w:line="240" w:lineRule="auto"/>
+        <w:rPr>
+          <w:rFonts w:ascii="Consolas" w:hAnsi="Consolas" w:cs="Consolas"/>
+          <w:color w:val="000000"/>
+          <w:sz w:val="19"/>
+          <w:szCs w:val="19"/>
+          <w:highlight w:val="white"/>
+        </w:rPr>
+      </w:pPr>
+      <w:r>
+        <w:rPr>
+          <w:rFonts w:ascii="Consolas" w:hAnsi="Consolas" w:cs="Consolas"/>
+          <w:color w:val="0000FF"/>
+          <w:sz w:val="19"/>
+          <w:szCs w:val="19"/>
+          <w:highlight w:val="white"/>
+        </w:rPr>
+        <w:t>GO</w:t>
+      </w:r>
+    </w:p>
+    <w:p>
+      <w:pPr>
+        <w:autoSpaceDE w:val="0"/>
+        <w:autoSpaceDN w:val="0"/>
+        <w:adjustRightInd w:val="0"/>
+        <w:spacing w:after="0" w:line="240" w:lineRule="auto"/>
+        <w:rPr>
+          <w:rFonts w:ascii="Consolas" w:hAnsi="Consolas" w:cs="Consolas"/>
+          <w:color w:val="000000"/>
+          <w:sz w:val="19"/>
+          <w:szCs w:val="19"/>
+          <w:highlight w:val="white"/>
+        </w:rPr>
+      </w:pPr>
+      <w:r>
+        <w:rPr>
+          <w:rFonts w:ascii="Consolas" w:hAnsi="Consolas" w:cs="Consolas"/>
+          <w:color w:val="0000FF"/>
+          <w:sz w:val="19"/>
+          <w:szCs w:val="19"/>
+          <w:highlight w:val="white"/>
+        </w:rPr>
+        <w:t>create</w:t>
+      </w:r>
+      <w:r>
+        <w:rPr>
+          <w:rFonts w:ascii="Consolas" w:hAnsi="Consolas" w:cs="Consolas"/>
+          <w:color w:val="000000"/>
+          <w:sz w:val="19"/>
+          <w:szCs w:val="19"/>
+          <w:highlight w:val="white"/>
+        </w:rPr>
+        <w:t xml:space="preserve"> </w:t>
+      </w:r>
+      <w:r>
+        <w:rPr>
+          <w:rFonts w:ascii="Consolas" w:hAnsi="Consolas" w:cs="Consolas"/>
+          <w:color w:val="0000FF"/>
+          <w:sz w:val="19"/>
+          <w:szCs w:val="19"/>
+          <w:highlight w:val="white"/>
+        </w:rPr>
+        <w:t>proc</w:t>
+      </w:r>
+      <w:r>
+        <w:rPr>
+          <w:rFonts w:ascii="Consolas" w:hAnsi="Consolas" w:cs="Consolas"/>
+          <w:color w:val="000000"/>
+          <w:sz w:val="19"/>
+          <w:szCs w:val="19"/>
+          <w:highlight w:val="white"/>
+        </w:rPr>
+        <w:t xml:space="preserve"> [dbo]</w:t>
+      </w:r>
+      <w:r>
+        <w:rPr>
+          <w:rFonts w:ascii="Consolas" w:hAnsi="Consolas" w:cs="Consolas"/>
+          <w:color w:val="808080"/>
+          <w:sz w:val="19"/>
+          <w:szCs w:val="19"/>
+          <w:highlight w:val="white"/>
+        </w:rPr>
+        <w:t>.</w:t>
+      </w:r>
+      <w:r>
+        <w:rPr>
+          <w:rFonts w:ascii="Consolas" w:hAnsi="Consolas" w:cs="Consolas"/>
+          <w:color w:val="000000"/>
+          <w:sz w:val="19"/>
+          <w:szCs w:val="19"/>
+          <w:highlight w:val="white"/>
+        </w:rPr>
+        <w:t>[InsertarTallas]</w:t>
+      </w:r>
+    </w:p>
+    <w:p>
+      <w:pPr>
+        <w:autoSpaceDE w:val="0"/>
+        <w:autoSpaceDN w:val="0"/>
+        <w:adjustRightInd w:val="0"/>
+        <w:spacing w:after="0" w:line="240" w:lineRule="auto"/>
+        <w:rPr>
+          <w:rFonts w:ascii="Consolas" w:hAnsi="Consolas" w:cs="Consolas"/>
+          <w:color w:val="000000"/>
+          <w:sz w:val="19"/>
+          <w:szCs w:val="19"/>
+          <w:highlight w:val="white"/>
+        </w:rPr>
+      </w:pPr>
+      <w:r>
+        <w:rPr>
+          <w:rFonts w:ascii="Consolas" w:hAnsi="Consolas" w:cs="Consolas"/>
+          <w:color w:val="000000"/>
+          <w:sz w:val="19"/>
+          <w:szCs w:val="19"/>
+          <w:highlight w:val="white"/>
+        </w:rPr>
+        <w:t xml:space="preserve">@talla </w:t>
+      </w:r>
+      <w:r>
+        <w:rPr>
+          <w:rFonts w:ascii="Consolas" w:hAnsi="Consolas" w:cs="Consolas"/>
+          <w:color w:val="0000FF"/>
+          <w:sz w:val="19"/>
+          <w:szCs w:val="19"/>
+          <w:highlight w:val="white"/>
+        </w:rPr>
+        <w:t>varchar</w:t>
+      </w:r>
+      <w:r>
+        <w:rPr>
+          <w:rFonts w:ascii="Consolas" w:hAnsi="Consolas" w:cs="Consolas"/>
+          <w:color w:val="808080"/>
+          <w:sz w:val="19"/>
+          <w:szCs w:val="19"/>
+          <w:highlight w:val="white"/>
+        </w:rPr>
+        <w:t>(</w:t>
+      </w:r>
+      <w:r>
+        <w:rPr>
+          <w:rFonts w:ascii="Consolas" w:hAnsi="Consolas" w:cs="Consolas"/>
+          <w:color w:val="000000"/>
+          <w:sz w:val="19"/>
+          <w:szCs w:val="19"/>
+          <w:highlight w:val="white"/>
+        </w:rPr>
+        <w:t>50</w:t>
+      </w:r>
+      <w:r>
+        <w:rPr>
+          <w:rFonts w:ascii="Consolas" w:hAnsi="Consolas" w:cs="Consolas"/>
+          <w:color w:val="808080"/>
+          <w:sz w:val="19"/>
+          <w:szCs w:val="19"/>
+          <w:highlight w:val="white"/>
+        </w:rPr>
+        <w:t>),</w:t>
+      </w:r>
+    </w:p>
+    <w:p>
+      <w:pPr>
+        <w:autoSpaceDE w:val="0"/>
+        <w:autoSpaceDN w:val="0"/>
+        <w:adjustRightInd w:val="0"/>
+        <w:spacing w:after="0" w:line="240" w:lineRule="auto"/>
+        <w:rPr>
+          <w:rFonts w:ascii="Consolas" w:hAnsi="Consolas" w:cs="Consolas"/>
+          <w:color w:val="000000"/>
+          <w:sz w:val="19"/>
+          <w:szCs w:val="19"/>
+          <w:highlight w:val="white"/>
+        </w:rPr>
+      </w:pPr>
+      <w:r>
+        <w:rPr>
+          <w:rFonts w:ascii="Consolas" w:hAnsi="Consolas" w:cs="Consolas"/>
+          <w:color w:val="000000"/>
+          <w:sz w:val="19"/>
+          <w:szCs w:val="19"/>
+          <w:highlight w:val="white"/>
+        </w:rPr>
+        <w:t xml:space="preserve">@estadotalla </w:t>
+      </w:r>
+      <w:r>
+        <w:rPr>
+          <w:rFonts w:ascii="Consolas" w:hAnsi="Consolas" w:cs="Consolas"/>
+          <w:color w:val="0000FF"/>
+          <w:sz w:val="19"/>
+          <w:szCs w:val="19"/>
+          <w:highlight w:val="white"/>
+        </w:rPr>
+        <w:t>varchar</w:t>
+      </w:r>
+      <w:r>
+        <w:rPr>
+          <w:rFonts w:ascii="Consolas" w:hAnsi="Consolas" w:cs="Consolas"/>
+          <w:color w:val="808080"/>
+          <w:sz w:val="19"/>
+          <w:szCs w:val="19"/>
+          <w:highlight w:val="white"/>
+        </w:rPr>
+        <w:t>(</w:t>
+      </w:r>
+      <w:r>
+        <w:rPr>
+          <w:rFonts w:ascii="Consolas" w:hAnsi="Consolas" w:cs="Consolas"/>
+          <w:color w:val="000000"/>
+          <w:sz w:val="19"/>
+          <w:szCs w:val="19"/>
+          <w:highlight w:val="white"/>
+        </w:rPr>
+        <w:t>40</w:t>
+      </w:r>
+      <w:r>
+        <w:rPr>
+          <w:rFonts w:ascii="Consolas" w:hAnsi="Consolas" w:cs="Consolas"/>
+          <w:color w:val="808080"/>
+          <w:sz w:val="19"/>
+          <w:szCs w:val="19"/>
+          <w:highlight w:val="white"/>
+        </w:rPr>
+        <w:t>)</w:t>
+      </w:r>
+    </w:p>
+    <w:p>
+      <w:pPr>
+        <w:autoSpaceDE w:val="0"/>
+        <w:autoSpaceDN w:val="0"/>
+        <w:adjustRightInd w:val="0"/>
+        <w:spacing w:after="0" w:line="240" w:lineRule="auto"/>
+        <w:rPr>
+          <w:rFonts w:ascii="Consolas" w:hAnsi="Consolas" w:cs="Consolas"/>
+          <w:color w:val="000000"/>
+          <w:sz w:val="19"/>
+          <w:szCs w:val="19"/>
+          <w:highlight w:val="white"/>
+        </w:rPr>
+      </w:pPr>
+      <w:r>
+        <w:rPr>
+          <w:rFonts w:ascii="Consolas" w:hAnsi="Consolas" w:cs="Consolas"/>
+          <w:color w:val="0000FF"/>
+          <w:sz w:val="19"/>
+          <w:szCs w:val="19"/>
+          <w:highlight w:val="white"/>
+        </w:rPr>
+        <w:t>as</w:t>
+      </w:r>
+    </w:p>
+    <w:p>
+      <w:pPr>
+        <w:rPr>
+          <w:rFonts w:ascii="Consolas" w:hAnsi="Consolas" w:cs="Consolas"/>
+          <w:color w:val="000000"/>
+          <w:sz w:val="19"/>
+          <w:szCs w:val="19"/>
+          <w:lang w:val="en-US"/>
+        </w:rPr>
+      </w:pPr>
+      <w:r>
+        <w:rPr>
+          <w:rFonts w:ascii="Consolas" w:hAnsi="Consolas" w:cs="Consolas"/>
+          <w:color w:val="0000FF"/>
+          <w:sz w:val="19"/>
+          <w:szCs w:val="19"/>
+          <w:highlight w:val="white"/>
+        </w:rPr>
+        <w:t>insert</w:t>
+      </w:r>
+      <w:r>
+        <w:rPr>
+          <w:rFonts w:ascii="Consolas" w:hAnsi="Consolas" w:cs="Consolas"/>
+          <w:color w:val="000000"/>
+          <w:sz w:val="19"/>
+          <w:szCs w:val="19"/>
+          <w:highlight w:val="white"/>
+        </w:rPr>
+        <w:t xml:space="preserve"> </w:t>
+      </w:r>
+      <w:r>
+        <w:rPr>
+          <w:rFonts w:ascii="Consolas" w:hAnsi="Consolas" w:cs="Consolas"/>
+          <w:color w:val="0000FF"/>
+          <w:sz w:val="19"/>
+          <w:szCs w:val="19"/>
+          <w:highlight w:val="white"/>
+        </w:rPr>
+        <w:t>into</w:t>
+      </w:r>
+      <w:r>
+        <w:rPr>
+          <w:rFonts w:ascii="Consolas" w:hAnsi="Consolas" w:cs="Consolas"/>
+          <w:color w:val="000000"/>
+          <w:sz w:val="19"/>
+          <w:szCs w:val="19"/>
+          <w:highlight w:val="white"/>
+        </w:rPr>
+        <w:t xml:space="preserve"> Talla </w:t>
+      </w:r>
+      <w:r>
+        <w:rPr>
+          <w:rFonts w:ascii="Consolas" w:hAnsi="Consolas" w:cs="Consolas"/>
+          <w:color w:val="0000FF"/>
+          <w:sz w:val="19"/>
+          <w:szCs w:val="19"/>
+          <w:highlight w:val="white"/>
+        </w:rPr>
+        <w:t xml:space="preserve">values </w:t>
+      </w:r>
+      <w:r>
+        <w:rPr>
+          <w:rFonts w:ascii="Consolas" w:hAnsi="Consolas" w:cs="Consolas"/>
+          <w:color w:val="808080"/>
+          <w:sz w:val="19"/>
+          <w:szCs w:val="19"/>
+          <w:highlight w:val="white"/>
+        </w:rPr>
+        <w:t>(</w:t>
+      </w:r>
+      <w:r>
+        <w:rPr>
+          <w:rFonts w:ascii="Consolas" w:hAnsi="Consolas" w:cs="Consolas"/>
+          <w:color w:val="000000"/>
+          <w:sz w:val="19"/>
+          <w:szCs w:val="19"/>
+          <w:highlight w:val="white"/>
+        </w:rPr>
+        <w:t>@talla</w:t>
+      </w:r>
+      <w:r>
+        <w:rPr>
+          <w:rFonts w:ascii="Consolas" w:hAnsi="Consolas" w:cs="Consolas"/>
+          <w:color w:val="808080"/>
+          <w:sz w:val="19"/>
+          <w:szCs w:val="19"/>
+          <w:highlight w:val="white"/>
+        </w:rPr>
+        <w:t>,</w:t>
+      </w:r>
+      <w:r>
+        <w:rPr>
+          <w:rFonts w:ascii="Consolas" w:hAnsi="Consolas" w:cs="Consolas"/>
+          <w:color w:val="000000"/>
+          <w:sz w:val="19"/>
+          <w:szCs w:val="19"/>
+          <w:highlight w:val="white"/>
+        </w:rPr>
+        <w:t>@estadotalla</w:t>
+      </w:r>
+      <w:r>
+        <w:rPr>
+          <w:rFonts w:ascii="Consolas" w:hAnsi="Consolas" w:cs="Consolas"/>
+          <w:color w:val="808080"/>
+          <w:sz w:val="19"/>
+          <w:szCs w:val="19"/>
+          <w:highlight w:val="white"/>
+        </w:rPr>
+        <w:t>)</w:t>
+      </w:r>
+    </w:p>
+    <w:p>
+      <w:pPr>
+        <w:rPr>
+          <w:rFonts w:ascii="Consolas" w:hAnsi="Consolas" w:cs="Consolas"/>
+          <w:color w:val="000000"/>
+          <w:sz w:val="19"/>
+          <w:szCs w:val="19"/>
+          <w:lang w:val="en-US"/>
+        </w:rPr>
+      </w:pPr>
     </w:p>
     <w:p>
       <w:pPr>
@@ -29807,6 +30528,7 @@
           <w:szCs w:val="19"/>
           <w:lang w:val="es-CO"/>
         </w:rPr>
+        <w:lastRenderedPageBreak/>
         <w:t>USE</w:t>
       </w:r>
       <w:r>
@@ -30320,8 +31042,1359 @@
           <w:szCs w:val="19"/>
           <w:lang w:val="en-US"/>
         </w:rPr>
+        <w:t>/****** Object:  StoredProcedure [dbo].[MostrarInventario]    Script Date: 25/05/2019 17:31:47 ******/</w:t>
+      </w:r>
+    </w:p>
+    <w:p>
+      <w:pPr>
+        <w:autoSpaceDE w:val="0"/>
+        <w:autoSpaceDN w:val="0"/>
+        <w:adjustRightInd w:val="0"/>
+        <w:spacing w:after="0" w:line="240" w:lineRule="auto"/>
+        <w:rPr>
+          <w:rFonts w:ascii="Consolas" w:hAnsi="Consolas" w:cs="Consolas"/>
+          <w:sz w:val="19"/>
+          <w:szCs w:val="19"/>
+          <w:lang w:val="en-US"/>
+        </w:rPr>
+      </w:pPr>
+      <w:r>
+        <w:rPr>
+          <w:rFonts w:ascii="Consolas" w:hAnsi="Consolas" w:cs="Consolas"/>
+          <w:color w:val="0000FF"/>
+          <w:sz w:val="19"/>
+          <w:szCs w:val="19"/>
+          <w:lang w:val="en-US"/>
+        </w:rPr>
+        <w:t>SET</w:t>
+      </w:r>
+      <w:r>
+        <w:rPr>
+          <w:rFonts w:ascii="Consolas" w:hAnsi="Consolas" w:cs="Consolas"/>
+          <w:sz w:val="19"/>
+          <w:szCs w:val="19"/>
+          <w:lang w:val="en-US"/>
+        </w:rPr>
+        <w:t xml:space="preserve"> </w:t>
+      </w:r>
+      <w:r>
+        <w:rPr>
+          <w:rFonts w:ascii="Consolas" w:hAnsi="Consolas" w:cs="Consolas"/>
+          <w:color w:val="0000FF"/>
+          <w:sz w:val="19"/>
+          <w:szCs w:val="19"/>
+          <w:lang w:val="en-US"/>
+        </w:rPr>
+        <w:t>ANSI_NULLS</w:t>
+      </w:r>
+      <w:r>
+        <w:rPr>
+          <w:rFonts w:ascii="Consolas" w:hAnsi="Consolas" w:cs="Consolas"/>
+          <w:sz w:val="19"/>
+          <w:szCs w:val="19"/>
+          <w:lang w:val="en-US"/>
+        </w:rPr>
+        <w:t xml:space="preserve"> </w:t>
+      </w:r>
+      <w:r>
+        <w:rPr>
+          <w:rFonts w:ascii="Consolas" w:hAnsi="Consolas" w:cs="Consolas"/>
+          <w:color w:val="0000FF"/>
+          <w:sz w:val="19"/>
+          <w:szCs w:val="19"/>
+          <w:lang w:val="en-US"/>
+        </w:rPr>
+        <w:t>ON</w:t>
+      </w:r>
+    </w:p>
+    <w:p>
+      <w:pPr>
+        <w:autoSpaceDE w:val="0"/>
+        <w:autoSpaceDN w:val="0"/>
+        <w:adjustRightInd w:val="0"/>
+        <w:spacing w:after="0" w:line="240" w:lineRule="auto"/>
+        <w:rPr>
+          <w:rFonts w:ascii="Consolas" w:hAnsi="Consolas" w:cs="Consolas"/>
+          <w:sz w:val="19"/>
+          <w:szCs w:val="19"/>
+          <w:lang w:val="en-US"/>
+        </w:rPr>
+      </w:pPr>
+      <w:r>
+        <w:rPr>
+          <w:rFonts w:ascii="Consolas" w:hAnsi="Consolas" w:cs="Consolas"/>
+          <w:color w:val="0000FF"/>
+          <w:sz w:val="19"/>
+          <w:szCs w:val="19"/>
+          <w:lang w:val="en-US"/>
+        </w:rPr>
+        <w:t>GO</w:t>
+      </w:r>
+    </w:p>
+    <w:p>
+      <w:pPr>
+        <w:autoSpaceDE w:val="0"/>
+        <w:autoSpaceDN w:val="0"/>
+        <w:adjustRightInd w:val="0"/>
+        <w:spacing w:after="0" w:line="240" w:lineRule="auto"/>
+        <w:rPr>
+          <w:rFonts w:ascii="Consolas" w:hAnsi="Consolas" w:cs="Consolas"/>
+          <w:sz w:val="19"/>
+          <w:szCs w:val="19"/>
+          <w:lang w:val="en-US"/>
+        </w:rPr>
+      </w:pPr>
+      <w:r>
+        <w:rPr>
+          <w:rFonts w:ascii="Consolas" w:hAnsi="Consolas" w:cs="Consolas"/>
+          <w:color w:val="0000FF"/>
+          <w:sz w:val="19"/>
+          <w:szCs w:val="19"/>
+          <w:lang w:val="en-US"/>
+        </w:rPr>
+        <w:t>SET</w:t>
+      </w:r>
+      <w:r>
+        <w:rPr>
+          <w:rFonts w:ascii="Consolas" w:hAnsi="Consolas" w:cs="Consolas"/>
+          <w:sz w:val="19"/>
+          <w:szCs w:val="19"/>
+          <w:lang w:val="en-US"/>
+        </w:rPr>
+        <w:t xml:space="preserve"> </w:t>
+      </w:r>
+      <w:r>
+        <w:rPr>
+          <w:rFonts w:ascii="Consolas" w:hAnsi="Consolas" w:cs="Consolas"/>
+          <w:color w:val="0000FF"/>
+          <w:sz w:val="19"/>
+          <w:szCs w:val="19"/>
+          <w:lang w:val="en-US"/>
+        </w:rPr>
+        <w:t>QUOTED_IDENTIFIER</w:t>
+      </w:r>
+      <w:r>
+        <w:rPr>
+          <w:rFonts w:ascii="Consolas" w:hAnsi="Consolas" w:cs="Consolas"/>
+          <w:sz w:val="19"/>
+          <w:szCs w:val="19"/>
+          <w:lang w:val="en-US"/>
+        </w:rPr>
+        <w:t xml:space="preserve"> </w:t>
+      </w:r>
+      <w:r>
+        <w:rPr>
+          <w:rFonts w:ascii="Consolas" w:hAnsi="Consolas" w:cs="Consolas"/>
+          <w:color w:val="0000FF"/>
+          <w:sz w:val="19"/>
+          <w:szCs w:val="19"/>
+          <w:lang w:val="en-US"/>
+        </w:rPr>
+        <w:t>ON</w:t>
+      </w:r>
+    </w:p>
+    <w:p>
+      <w:pPr>
+        <w:autoSpaceDE w:val="0"/>
+        <w:autoSpaceDN w:val="0"/>
+        <w:adjustRightInd w:val="0"/>
+        <w:spacing w:after="0" w:line="240" w:lineRule="auto"/>
+        <w:rPr>
+          <w:rFonts w:ascii="Consolas" w:hAnsi="Consolas" w:cs="Consolas"/>
+          <w:sz w:val="19"/>
+          <w:szCs w:val="19"/>
+          <w:lang w:val="en-US"/>
+        </w:rPr>
+      </w:pPr>
+      <w:r>
+        <w:rPr>
+          <w:rFonts w:ascii="Consolas" w:hAnsi="Consolas" w:cs="Consolas"/>
+          <w:color w:val="0000FF"/>
+          <w:sz w:val="19"/>
+          <w:szCs w:val="19"/>
+          <w:lang w:val="en-US"/>
+        </w:rPr>
+        <w:t>GO</w:t>
+      </w:r>
+    </w:p>
+    <w:p>
+      <w:pPr>
+        <w:autoSpaceDE w:val="0"/>
+        <w:autoSpaceDN w:val="0"/>
+        <w:adjustRightInd w:val="0"/>
+        <w:spacing w:after="0" w:line="240" w:lineRule="auto"/>
+        <w:rPr>
+          <w:rFonts w:ascii="Consolas" w:hAnsi="Consolas" w:cs="Consolas"/>
+          <w:sz w:val="19"/>
+          <w:szCs w:val="19"/>
+          <w:lang w:val="en-US"/>
+        </w:rPr>
+      </w:pPr>
+      <w:r>
+        <w:rPr>
+          <w:rFonts w:ascii="Consolas" w:hAnsi="Consolas" w:cs="Consolas"/>
+          <w:color w:val="0000FF"/>
+          <w:sz w:val="19"/>
+          <w:szCs w:val="19"/>
+          <w:lang w:val="en-US"/>
+        </w:rPr>
+        <w:t>ALTER</w:t>
+      </w:r>
+      <w:r>
+        <w:rPr>
+          <w:rFonts w:ascii="Consolas" w:hAnsi="Consolas" w:cs="Consolas"/>
+          <w:sz w:val="19"/>
+          <w:szCs w:val="19"/>
+          <w:lang w:val="en-US"/>
+        </w:rPr>
+        <w:t xml:space="preserve"> </w:t>
+      </w:r>
+      <w:r>
+        <w:rPr>
+          <w:rFonts w:ascii="Consolas" w:hAnsi="Consolas" w:cs="Consolas"/>
+          <w:color w:val="0000FF"/>
+          <w:sz w:val="19"/>
+          <w:szCs w:val="19"/>
+          <w:lang w:val="en-US"/>
+        </w:rPr>
+        <w:t>proc</w:t>
+      </w:r>
+      <w:r>
+        <w:rPr>
+          <w:rFonts w:ascii="Consolas" w:hAnsi="Consolas" w:cs="Consolas"/>
+          <w:sz w:val="19"/>
+          <w:szCs w:val="19"/>
+          <w:lang w:val="en-US"/>
+        </w:rPr>
+        <w:t xml:space="preserve"> [dbo]</w:t>
+      </w:r>
+      <w:r>
+        <w:rPr>
+          <w:rFonts w:ascii="Consolas" w:hAnsi="Consolas" w:cs="Consolas"/>
+          <w:color w:val="808080"/>
+          <w:sz w:val="19"/>
+          <w:szCs w:val="19"/>
+          <w:lang w:val="en-US"/>
+        </w:rPr>
+        <w:t>.</w:t>
+      </w:r>
+      <w:r>
+        <w:rPr>
+          <w:rFonts w:ascii="Consolas" w:hAnsi="Consolas" w:cs="Consolas"/>
+          <w:sz w:val="19"/>
+          <w:szCs w:val="19"/>
+          <w:lang w:val="en-US"/>
+        </w:rPr>
+        <w:t>[MostrarInventario]</w:t>
+      </w:r>
+    </w:p>
+    <w:p>
+      <w:pPr>
+        <w:autoSpaceDE w:val="0"/>
+        <w:autoSpaceDN w:val="0"/>
+        <w:adjustRightInd w:val="0"/>
+        <w:spacing w:after="0" w:line="240" w:lineRule="auto"/>
+        <w:rPr>
+          <w:rFonts w:ascii="Consolas" w:hAnsi="Consolas" w:cs="Consolas"/>
+          <w:sz w:val="19"/>
+          <w:szCs w:val="19"/>
+          <w:lang w:val="en-US"/>
+        </w:rPr>
+      </w:pPr>
+      <w:r>
+        <w:rPr>
+          <w:rFonts w:ascii="Consolas" w:hAnsi="Consolas" w:cs="Consolas"/>
+          <w:color w:val="0000FF"/>
+          <w:sz w:val="19"/>
+          <w:szCs w:val="19"/>
+          <w:lang w:val="en-US"/>
+        </w:rPr>
+        <w:t>as</w:t>
+      </w:r>
+    </w:p>
+    <w:p>
+      <w:pPr>
+        <w:autoSpaceDE w:val="0"/>
+        <w:autoSpaceDN w:val="0"/>
+        <w:adjustRightInd w:val="0"/>
+        <w:spacing w:after="0" w:line="240" w:lineRule="auto"/>
+        <w:rPr>
+          <w:rFonts w:ascii="Consolas" w:hAnsi="Consolas" w:cs="Consolas"/>
+          <w:sz w:val="19"/>
+          <w:szCs w:val="19"/>
+          <w:lang w:val="en-US"/>
+        </w:rPr>
+      </w:pPr>
+      <w:r>
+        <w:rPr>
+          <w:rFonts w:ascii="Consolas" w:hAnsi="Consolas" w:cs="Consolas"/>
+          <w:color w:val="0000FF"/>
+          <w:sz w:val="19"/>
+          <w:szCs w:val="19"/>
+          <w:lang w:val="en-US"/>
+        </w:rPr>
+        <w:t>select</w:t>
+      </w:r>
+      <w:r>
+        <w:rPr>
+          <w:rFonts w:ascii="Consolas" w:hAnsi="Consolas" w:cs="Consolas"/>
+          <w:sz w:val="19"/>
+          <w:szCs w:val="19"/>
+          <w:lang w:val="en-US"/>
+        </w:rPr>
+        <w:t xml:space="preserve"> </w:t>
+      </w:r>
+      <w:r>
+        <w:rPr>
+          <w:rFonts w:ascii="Consolas" w:hAnsi="Consolas" w:cs="Consolas"/>
+          <w:color w:val="808080"/>
+          <w:sz w:val="19"/>
+          <w:szCs w:val="19"/>
+          <w:lang w:val="en-US"/>
+        </w:rPr>
+        <w:t>*</w:t>
+      </w:r>
+      <w:r>
+        <w:rPr>
+          <w:rFonts w:ascii="Consolas" w:hAnsi="Consolas" w:cs="Consolas"/>
+          <w:sz w:val="19"/>
+          <w:szCs w:val="19"/>
+          <w:lang w:val="en-US"/>
+        </w:rPr>
+        <w:t xml:space="preserve"> </w:t>
+      </w:r>
+      <w:r>
+        <w:rPr>
+          <w:rFonts w:ascii="Consolas" w:hAnsi="Consolas" w:cs="Consolas"/>
+          <w:color w:val="0000FF"/>
+          <w:sz w:val="19"/>
+          <w:szCs w:val="19"/>
+          <w:lang w:val="en-US"/>
+        </w:rPr>
+        <w:t>from</w:t>
+      </w:r>
+      <w:r>
+        <w:rPr>
+          <w:rFonts w:ascii="Consolas" w:hAnsi="Consolas" w:cs="Consolas"/>
+          <w:sz w:val="19"/>
+          <w:szCs w:val="19"/>
+          <w:lang w:val="en-US"/>
+        </w:rPr>
+        <w:t xml:space="preserve"> Inventario</w:t>
+      </w:r>
+    </w:p>
+    <w:p>
+      <w:pPr>
+        <w:rPr>
+          <w:b/>
+          <w:lang w:val="en-US"/>
+        </w:rPr>
+      </w:pPr>
+    </w:p>
+    <w:p>
+      <w:pPr>
+        <w:rPr>
+          <w:b/>
+          <w:lang w:val="en-US"/>
+        </w:rPr>
+      </w:pPr>
+      <w:r>
+        <w:rPr>
+          <w:b/>
+          <w:lang w:val="en-US"/>
+        </w:rPr>
+        <w:t>MOSTRAR</w:t>
+      </w:r>
+      <w:r>
+        <w:rPr>
+          <w:b/>
+          <w:lang w:val="en-US"/>
+        </w:rPr>
+        <w:t xml:space="preserve"> </w:t>
+      </w:r>
+      <w:r>
+        <w:rPr>
+          <w:b/>
+          <w:lang w:val="en-US"/>
+        </w:rPr>
+        <w:t>ROL</w:t>
+      </w:r>
+    </w:p>
+    <w:p>
+      <w:pPr>
+        <w:autoSpaceDE w:val="0"/>
+        <w:autoSpaceDN w:val="0"/>
+        <w:adjustRightInd w:val="0"/>
+        <w:spacing w:after="0" w:line="240" w:lineRule="auto"/>
+        <w:rPr>
+          <w:rFonts w:ascii="Consolas" w:hAnsi="Consolas" w:cs="Consolas"/>
+          <w:sz w:val="19"/>
+          <w:szCs w:val="19"/>
+          <w:lang w:val="es-CO"/>
+        </w:rPr>
+      </w:pPr>
+      <w:r>
+        <w:rPr>
+          <w:rFonts w:ascii="Consolas" w:hAnsi="Consolas" w:cs="Consolas"/>
+          <w:color w:val="0000FF"/>
+          <w:sz w:val="19"/>
+          <w:szCs w:val="19"/>
+          <w:lang w:val="es-CO"/>
+        </w:rPr>
+        <w:t>USE</w:t>
+      </w:r>
+      <w:r>
+        <w:rPr>
+          <w:rFonts w:ascii="Consolas" w:hAnsi="Consolas" w:cs="Consolas"/>
+          <w:sz w:val="19"/>
+          <w:szCs w:val="19"/>
+          <w:lang w:val="es-CO"/>
+        </w:rPr>
+        <w:t xml:space="preserve"> [TechIn]</w:t>
+      </w:r>
+    </w:p>
+    <w:p>
+      <w:pPr>
+        <w:autoSpaceDE w:val="0"/>
+        <w:autoSpaceDN w:val="0"/>
+        <w:adjustRightInd w:val="0"/>
+        <w:spacing w:after="0" w:line="240" w:lineRule="auto"/>
+        <w:rPr>
+          <w:rFonts w:ascii="Consolas" w:hAnsi="Consolas" w:cs="Consolas"/>
+          <w:sz w:val="19"/>
+          <w:szCs w:val="19"/>
+          <w:lang w:val="es-CO"/>
+        </w:rPr>
+      </w:pPr>
+      <w:r>
+        <w:rPr>
+          <w:rFonts w:ascii="Consolas" w:hAnsi="Consolas" w:cs="Consolas"/>
+          <w:color w:val="0000FF"/>
+          <w:sz w:val="19"/>
+          <w:szCs w:val="19"/>
+          <w:lang w:val="es-CO"/>
+        </w:rPr>
+        <w:t>GO</w:t>
+      </w:r>
+    </w:p>
+    <w:p>
+      <w:pPr>
+        <w:autoSpaceDE w:val="0"/>
+        <w:autoSpaceDN w:val="0"/>
+        <w:adjustRightInd w:val="0"/>
+        <w:spacing w:after="0" w:line="240" w:lineRule="auto"/>
+        <w:rPr>
+          <w:rFonts w:ascii="Consolas" w:hAnsi="Consolas" w:cs="Consolas"/>
+          <w:sz w:val="19"/>
+          <w:szCs w:val="19"/>
+          <w:lang w:val="en-US"/>
+        </w:rPr>
+      </w:pPr>
+      <w:r>
+        <w:rPr>
+          <w:rFonts w:ascii="Consolas" w:hAnsi="Consolas" w:cs="Consolas"/>
+          <w:color w:val="008000"/>
+          <w:sz w:val="19"/>
+          <w:szCs w:val="19"/>
+          <w:lang w:val="en-US"/>
+        </w:rPr>
+        <w:t>/****** Object:  StoredProcedure [dbo].[MostrarMarca]    Script Date: 25/05/2019 17:32:37 ******/</w:t>
+      </w:r>
+    </w:p>
+    <w:p>
+      <w:pPr>
+        <w:autoSpaceDE w:val="0"/>
+        <w:autoSpaceDN w:val="0"/>
+        <w:adjustRightInd w:val="0"/>
+        <w:spacing w:after="0" w:line="240" w:lineRule="auto"/>
+        <w:rPr>
+          <w:rFonts w:ascii="Consolas" w:hAnsi="Consolas" w:cs="Consolas"/>
+          <w:sz w:val="19"/>
+          <w:szCs w:val="19"/>
+          <w:lang w:val="en-US"/>
+        </w:rPr>
+      </w:pPr>
+      <w:r>
+        <w:rPr>
+          <w:rFonts w:ascii="Consolas" w:hAnsi="Consolas" w:cs="Consolas"/>
+          <w:color w:val="0000FF"/>
+          <w:sz w:val="19"/>
+          <w:szCs w:val="19"/>
+          <w:lang w:val="en-US"/>
+        </w:rPr>
+        <w:t>SET</w:t>
+      </w:r>
+      <w:r>
+        <w:rPr>
+          <w:rFonts w:ascii="Consolas" w:hAnsi="Consolas" w:cs="Consolas"/>
+          <w:sz w:val="19"/>
+          <w:szCs w:val="19"/>
+          <w:lang w:val="en-US"/>
+        </w:rPr>
+        <w:t xml:space="preserve"> </w:t>
+      </w:r>
+      <w:r>
+        <w:rPr>
+          <w:rFonts w:ascii="Consolas" w:hAnsi="Consolas" w:cs="Consolas"/>
+          <w:color w:val="0000FF"/>
+          <w:sz w:val="19"/>
+          <w:szCs w:val="19"/>
+          <w:lang w:val="en-US"/>
+        </w:rPr>
+        <w:t>ANSI_NULLS</w:t>
+      </w:r>
+      <w:r>
+        <w:rPr>
+          <w:rFonts w:ascii="Consolas" w:hAnsi="Consolas" w:cs="Consolas"/>
+          <w:sz w:val="19"/>
+          <w:szCs w:val="19"/>
+          <w:lang w:val="en-US"/>
+        </w:rPr>
+        <w:t xml:space="preserve"> </w:t>
+      </w:r>
+      <w:r>
+        <w:rPr>
+          <w:rFonts w:ascii="Consolas" w:hAnsi="Consolas" w:cs="Consolas"/>
+          <w:color w:val="0000FF"/>
+          <w:sz w:val="19"/>
+          <w:szCs w:val="19"/>
+          <w:lang w:val="en-US"/>
+        </w:rPr>
+        <w:t>ON</w:t>
+      </w:r>
+    </w:p>
+    <w:p>
+      <w:pPr>
+        <w:autoSpaceDE w:val="0"/>
+        <w:autoSpaceDN w:val="0"/>
+        <w:adjustRightInd w:val="0"/>
+        <w:spacing w:after="0" w:line="240" w:lineRule="auto"/>
+        <w:rPr>
+          <w:rFonts w:ascii="Consolas" w:hAnsi="Consolas" w:cs="Consolas"/>
+          <w:sz w:val="19"/>
+          <w:szCs w:val="19"/>
+          <w:lang w:val="en-US"/>
+        </w:rPr>
+      </w:pPr>
+      <w:r>
+        <w:rPr>
+          <w:rFonts w:ascii="Consolas" w:hAnsi="Consolas" w:cs="Consolas"/>
+          <w:color w:val="0000FF"/>
+          <w:sz w:val="19"/>
+          <w:szCs w:val="19"/>
+          <w:lang w:val="en-US"/>
+        </w:rPr>
+        <w:t>GO</w:t>
+      </w:r>
+    </w:p>
+    <w:p>
+      <w:pPr>
+        <w:autoSpaceDE w:val="0"/>
+        <w:autoSpaceDN w:val="0"/>
+        <w:adjustRightInd w:val="0"/>
+        <w:spacing w:after="0" w:line="240" w:lineRule="auto"/>
+        <w:rPr>
+          <w:rFonts w:ascii="Consolas" w:hAnsi="Consolas" w:cs="Consolas"/>
+          <w:sz w:val="19"/>
+          <w:szCs w:val="19"/>
+          <w:lang w:val="en-US"/>
+        </w:rPr>
+      </w:pPr>
+      <w:r>
+        <w:rPr>
+          <w:rFonts w:ascii="Consolas" w:hAnsi="Consolas" w:cs="Consolas"/>
+          <w:color w:val="0000FF"/>
+          <w:sz w:val="19"/>
+          <w:szCs w:val="19"/>
+          <w:lang w:val="en-US"/>
+        </w:rPr>
+        <w:t>SET</w:t>
+      </w:r>
+      <w:r>
+        <w:rPr>
+          <w:rFonts w:ascii="Consolas" w:hAnsi="Consolas" w:cs="Consolas"/>
+          <w:sz w:val="19"/>
+          <w:szCs w:val="19"/>
+          <w:lang w:val="en-US"/>
+        </w:rPr>
+        <w:t xml:space="preserve"> </w:t>
+      </w:r>
+      <w:r>
+        <w:rPr>
+          <w:rFonts w:ascii="Consolas" w:hAnsi="Consolas" w:cs="Consolas"/>
+          <w:color w:val="0000FF"/>
+          <w:sz w:val="19"/>
+          <w:szCs w:val="19"/>
+          <w:lang w:val="en-US"/>
+        </w:rPr>
+        <w:t>QUOTED_IDENTIFIER</w:t>
+      </w:r>
+      <w:r>
+        <w:rPr>
+          <w:rFonts w:ascii="Consolas" w:hAnsi="Consolas" w:cs="Consolas"/>
+          <w:sz w:val="19"/>
+          <w:szCs w:val="19"/>
+          <w:lang w:val="en-US"/>
+        </w:rPr>
+        <w:t xml:space="preserve"> </w:t>
+      </w:r>
+      <w:r>
+        <w:rPr>
+          <w:rFonts w:ascii="Consolas" w:hAnsi="Consolas" w:cs="Consolas"/>
+          <w:color w:val="0000FF"/>
+          <w:sz w:val="19"/>
+          <w:szCs w:val="19"/>
+          <w:lang w:val="en-US"/>
+        </w:rPr>
+        <w:t>ON</w:t>
+      </w:r>
+    </w:p>
+    <w:p>
+      <w:pPr>
+        <w:autoSpaceDE w:val="0"/>
+        <w:autoSpaceDN w:val="0"/>
+        <w:adjustRightInd w:val="0"/>
+        <w:spacing w:after="0" w:line="240" w:lineRule="auto"/>
+        <w:rPr>
+          <w:rFonts w:ascii="Consolas" w:hAnsi="Consolas" w:cs="Consolas"/>
+          <w:sz w:val="19"/>
+          <w:szCs w:val="19"/>
+          <w:lang w:val="en-US"/>
+        </w:rPr>
+      </w:pPr>
+      <w:r>
+        <w:rPr>
+          <w:rFonts w:ascii="Consolas" w:hAnsi="Consolas" w:cs="Consolas"/>
+          <w:color w:val="0000FF"/>
+          <w:sz w:val="19"/>
+          <w:szCs w:val="19"/>
+          <w:lang w:val="en-US"/>
+        </w:rPr>
+        <w:t>GO</w:t>
+      </w:r>
+    </w:p>
+    <w:p>
+      <w:pPr>
+        <w:autoSpaceDE w:val="0"/>
+        <w:autoSpaceDN w:val="0"/>
+        <w:adjustRightInd w:val="0"/>
+        <w:spacing w:after="0" w:line="240" w:lineRule="auto"/>
+        <w:rPr>
+          <w:rFonts w:ascii="Consolas" w:hAnsi="Consolas" w:cs="Consolas"/>
+          <w:sz w:val="19"/>
+          <w:szCs w:val="19"/>
+          <w:lang w:val="en-US"/>
+        </w:rPr>
+      </w:pPr>
+      <w:r>
+        <w:rPr>
+          <w:rFonts w:ascii="Consolas" w:hAnsi="Consolas" w:cs="Consolas"/>
+          <w:color w:val="0000FF"/>
+          <w:sz w:val="19"/>
+          <w:szCs w:val="19"/>
+          <w:lang w:val="en-US"/>
+        </w:rPr>
+        <w:t>CREATE</w:t>
+      </w:r>
+      <w:r>
+        <w:rPr>
+          <w:rFonts w:ascii="Consolas" w:hAnsi="Consolas" w:cs="Consolas"/>
+          <w:sz w:val="19"/>
+          <w:szCs w:val="19"/>
+          <w:lang w:val="en-US"/>
+        </w:rPr>
+        <w:t xml:space="preserve"> </w:t>
+      </w:r>
+      <w:r>
+        <w:rPr>
+          <w:rFonts w:ascii="Consolas" w:hAnsi="Consolas" w:cs="Consolas"/>
+          <w:color w:val="0000FF"/>
+          <w:sz w:val="19"/>
+          <w:szCs w:val="19"/>
+          <w:lang w:val="en-US"/>
+        </w:rPr>
+        <w:t>proc</w:t>
+      </w:r>
+      <w:r>
+        <w:rPr>
+          <w:rFonts w:ascii="Consolas" w:hAnsi="Consolas" w:cs="Consolas"/>
+          <w:sz w:val="19"/>
+          <w:szCs w:val="19"/>
+          <w:lang w:val="en-US"/>
+        </w:rPr>
+        <w:t xml:space="preserve"> [dbo]</w:t>
+      </w:r>
+      <w:r>
+        <w:rPr>
+          <w:rFonts w:ascii="Consolas" w:hAnsi="Consolas" w:cs="Consolas"/>
+          <w:color w:val="808080"/>
+          <w:sz w:val="19"/>
+          <w:szCs w:val="19"/>
+          <w:lang w:val="en-US"/>
+        </w:rPr>
+        <w:t>.</w:t>
+      </w:r>
+      <w:r>
+        <w:rPr>
+          <w:rFonts w:ascii="Consolas" w:hAnsi="Consolas" w:cs="Consolas"/>
+          <w:sz w:val="19"/>
+          <w:szCs w:val="19"/>
+          <w:lang w:val="en-US"/>
+        </w:rPr>
+        <w:t>[MostrarRol]</w:t>
+      </w:r>
+    </w:p>
+    <w:p>
+      <w:pPr>
+        <w:autoSpaceDE w:val="0"/>
+        <w:autoSpaceDN w:val="0"/>
+        <w:adjustRightInd w:val="0"/>
+        <w:spacing w:after="0" w:line="240" w:lineRule="auto"/>
+        <w:rPr>
+          <w:rFonts w:ascii="Consolas" w:hAnsi="Consolas" w:cs="Consolas"/>
+          <w:sz w:val="19"/>
+          <w:szCs w:val="19"/>
+          <w:lang w:val="en-US"/>
+        </w:rPr>
+      </w:pPr>
+      <w:r>
+        <w:rPr>
+          <w:rFonts w:ascii="Consolas" w:hAnsi="Consolas" w:cs="Consolas"/>
+          <w:color w:val="0000FF"/>
+          <w:sz w:val="19"/>
+          <w:szCs w:val="19"/>
+          <w:lang w:val="en-US"/>
+        </w:rPr>
+        <w:t>as</w:t>
+      </w:r>
+    </w:p>
+    <w:p>
+      <w:pPr>
+        <w:autoSpaceDE w:val="0"/>
+        <w:autoSpaceDN w:val="0"/>
+        <w:adjustRightInd w:val="0"/>
+        <w:spacing w:after="0" w:line="240" w:lineRule="auto"/>
+        <w:rPr>
+          <w:rFonts w:ascii="Consolas" w:hAnsi="Consolas" w:cs="Consolas"/>
+          <w:sz w:val="19"/>
+          <w:szCs w:val="19"/>
+          <w:lang w:val="en-US"/>
+        </w:rPr>
+      </w:pPr>
+      <w:r>
+        <w:rPr>
+          <w:rFonts w:ascii="Consolas" w:hAnsi="Consolas" w:cs="Consolas"/>
+          <w:color w:val="0000FF"/>
+          <w:sz w:val="19"/>
+          <w:szCs w:val="19"/>
+          <w:lang w:val="en-US"/>
+        </w:rPr>
+        <w:t>select</w:t>
+      </w:r>
+      <w:r>
+        <w:rPr>
+          <w:rFonts w:ascii="Consolas" w:hAnsi="Consolas" w:cs="Consolas"/>
+          <w:sz w:val="19"/>
+          <w:szCs w:val="19"/>
+          <w:lang w:val="en-US"/>
+        </w:rPr>
+        <w:t xml:space="preserve"> </w:t>
+      </w:r>
+      <w:r>
+        <w:rPr>
+          <w:rFonts w:ascii="Consolas" w:hAnsi="Consolas" w:cs="Consolas"/>
+          <w:color w:val="808080"/>
+          <w:sz w:val="19"/>
+          <w:szCs w:val="19"/>
+          <w:lang w:val="en-US"/>
+        </w:rPr>
+        <w:t>*</w:t>
+      </w:r>
+      <w:r>
+        <w:rPr>
+          <w:rFonts w:ascii="Consolas" w:hAnsi="Consolas" w:cs="Consolas"/>
+          <w:sz w:val="19"/>
+          <w:szCs w:val="19"/>
+          <w:lang w:val="en-US"/>
+        </w:rPr>
+        <w:t xml:space="preserve"> </w:t>
+      </w:r>
+      <w:r>
+        <w:rPr>
+          <w:rFonts w:ascii="Consolas" w:hAnsi="Consolas" w:cs="Consolas"/>
+          <w:color w:val="0000FF"/>
+          <w:sz w:val="19"/>
+          <w:szCs w:val="19"/>
+          <w:lang w:val="en-US"/>
+        </w:rPr>
+        <w:t>from</w:t>
+      </w:r>
+      <w:r>
+        <w:rPr>
+          <w:rFonts w:ascii="Consolas" w:hAnsi="Consolas" w:cs="Consolas"/>
+          <w:sz w:val="19"/>
+          <w:szCs w:val="19"/>
+          <w:lang w:val="en-US"/>
+        </w:rPr>
+        <w:t xml:space="preserve"> Rol</w:t>
+      </w:r>
+    </w:p>
+    <w:p>
+      <w:pPr>
+        <w:rPr>
+          <w:b/>
+          <w:lang w:val="en-US"/>
+        </w:rPr>
+      </w:pPr>
+    </w:p>
+    <w:p>
+      <w:pPr>
+        <w:rPr>
+          <w:b/>
+          <w:lang w:val="en-US"/>
+        </w:rPr>
+      </w:pPr>
+      <w:r>
+        <w:rPr>
+          <w:b/>
+          <w:lang w:val="en-US"/>
+        </w:rPr>
+        <w:t>MOSTRAR</w:t>
+      </w:r>
+      <w:r>
+        <w:rPr>
+          <w:b/>
+          <w:lang w:val="en-US"/>
+        </w:rPr>
+        <w:t xml:space="preserve"> </w:t>
+      </w:r>
+      <w:r>
+        <w:rPr>
+          <w:b/>
+          <w:lang w:val="en-US"/>
+        </w:rPr>
+        <w:t>TIPO DOCUMENTO</w:t>
+      </w:r>
+    </w:p>
+    <w:p>
+      <w:pPr>
+        <w:autoSpaceDE w:val="0"/>
+        <w:autoSpaceDN w:val="0"/>
+        <w:adjustRightInd w:val="0"/>
+        <w:spacing w:after="0" w:line="240" w:lineRule="auto"/>
+        <w:rPr>
+          <w:rFonts w:ascii="Consolas" w:hAnsi="Consolas" w:cs="Consolas"/>
+          <w:sz w:val="19"/>
+          <w:szCs w:val="19"/>
+          <w:lang w:val="en-US"/>
+        </w:rPr>
+      </w:pPr>
+      <w:r>
+        <w:rPr>
+          <w:rFonts w:ascii="Consolas" w:hAnsi="Consolas" w:cs="Consolas"/>
+          <w:color w:val="0000FF"/>
+          <w:sz w:val="19"/>
+          <w:szCs w:val="19"/>
+          <w:lang w:val="en-US"/>
+        </w:rPr>
+        <w:t>USE</w:t>
+      </w:r>
+      <w:r>
+        <w:rPr>
+          <w:rFonts w:ascii="Consolas" w:hAnsi="Consolas" w:cs="Consolas"/>
+          <w:sz w:val="19"/>
+          <w:szCs w:val="19"/>
+          <w:lang w:val="en-US"/>
+        </w:rPr>
+        <w:t xml:space="preserve"> [TechIn]</w:t>
+      </w:r>
+    </w:p>
+    <w:p>
+      <w:pPr>
+        <w:autoSpaceDE w:val="0"/>
+        <w:autoSpaceDN w:val="0"/>
+        <w:adjustRightInd w:val="0"/>
+        <w:spacing w:after="0" w:line="240" w:lineRule="auto"/>
+        <w:rPr>
+          <w:rFonts w:ascii="Consolas" w:hAnsi="Consolas" w:cs="Consolas"/>
+          <w:sz w:val="19"/>
+          <w:szCs w:val="19"/>
+          <w:lang w:val="es-CO"/>
+        </w:rPr>
+      </w:pPr>
+      <w:r>
+        <w:rPr>
+          <w:rFonts w:ascii="Consolas" w:hAnsi="Consolas" w:cs="Consolas"/>
+          <w:color w:val="0000FF"/>
+          <w:sz w:val="19"/>
+          <w:szCs w:val="19"/>
+          <w:lang w:val="es-CO"/>
+        </w:rPr>
+        <w:t>GO</w:t>
+      </w:r>
+    </w:p>
+    <w:p>
+      <w:pPr>
+        <w:autoSpaceDE w:val="0"/>
+        <w:autoSpaceDN w:val="0"/>
+        <w:adjustRightInd w:val="0"/>
+        <w:spacing w:after="0" w:line="240" w:lineRule="auto"/>
+        <w:rPr>
+          <w:rFonts w:ascii="Consolas" w:hAnsi="Consolas" w:cs="Consolas"/>
+          <w:sz w:val="19"/>
+          <w:szCs w:val="19"/>
+          <w:lang w:val="en-US"/>
+        </w:rPr>
+      </w:pPr>
+      <w:r>
+        <w:rPr>
+          <w:rFonts w:ascii="Consolas" w:hAnsi="Consolas" w:cs="Consolas"/>
+          <w:color w:val="008000"/>
+          <w:sz w:val="19"/>
+          <w:szCs w:val="19"/>
+          <w:lang w:val="en-US"/>
+        </w:rPr>
+        <w:t>/****** Object:  StoredProcedure [dbo].[MostrarTipoDocumento]    Script Date: 25/05/2019 17:33:47 ******/</w:t>
+      </w:r>
+    </w:p>
+    <w:p>
+      <w:pPr>
+        <w:autoSpaceDE w:val="0"/>
+        <w:autoSpaceDN w:val="0"/>
+        <w:adjustRightInd w:val="0"/>
+        <w:spacing w:after="0" w:line="240" w:lineRule="auto"/>
+        <w:rPr>
+          <w:rFonts w:ascii="Consolas" w:hAnsi="Consolas" w:cs="Consolas"/>
+          <w:sz w:val="19"/>
+          <w:szCs w:val="19"/>
+          <w:lang w:val="en-US"/>
+        </w:rPr>
+      </w:pPr>
+      <w:r>
+        <w:rPr>
+          <w:rFonts w:ascii="Consolas" w:hAnsi="Consolas" w:cs="Consolas"/>
+          <w:color w:val="0000FF"/>
+          <w:sz w:val="19"/>
+          <w:szCs w:val="19"/>
+          <w:lang w:val="en-US"/>
+        </w:rPr>
+        <w:t>SET</w:t>
+      </w:r>
+      <w:r>
+        <w:rPr>
+          <w:rFonts w:ascii="Consolas" w:hAnsi="Consolas" w:cs="Consolas"/>
+          <w:sz w:val="19"/>
+          <w:szCs w:val="19"/>
+          <w:lang w:val="en-US"/>
+        </w:rPr>
+        <w:t xml:space="preserve"> </w:t>
+      </w:r>
+      <w:r>
+        <w:rPr>
+          <w:rFonts w:ascii="Consolas" w:hAnsi="Consolas" w:cs="Consolas"/>
+          <w:color w:val="0000FF"/>
+          <w:sz w:val="19"/>
+          <w:szCs w:val="19"/>
+          <w:lang w:val="en-US"/>
+        </w:rPr>
+        <w:t>ANSI_NULLS</w:t>
+      </w:r>
+      <w:r>
+        <w:rPr>
+          <w:rFonts w:ascii="Consolas" w:hAnsi="Consolas" w:cs="Consolas"/>
+          <w:sz w:val="19"/>
+          <w:szCs w:val="19"/>
+          <w:lang w:val="en-US"/>
+        </w:rPr>
+        <w:t xml:space="preserve"> </w:t>
+      </w:r>
+      <w:r>
+        <w:rPr>
+          <w:rFonts w:ascii="Consolas" w:hAnsi="Consolas" w:cs="Consolas"/>
+          <w:color w:val="0000FF"/>
+          <w:sz w:val="19"/>
+          <w:szCs w:val="19"/>
+          <w:lang w:val="en-US"/>
+        </w:rPr>
+        <w:t>ON</w:t>
+      </w:r>
+    </w:p>
+    <w:p>
+      <w:pPr>
+        <w:autoSpaceDE w:val="0"/>
+        <w:autoSpaceDN w:val="0"/>
+        <w:adjustRightInd w:val="0"/>
+        <w:spacing w:after="0" w:line="240" w:lineRule="auto"/>
+        <w:rPr>
+          <w:rFonts w:ascii="Consolas" w:hAnsi="Consolas" w:cs="Consolas"/>
+          <w:sz w:val="19"/>
+          <w:szCs w:val="19"/>
+          <w:lang w:val="en-US"/>
+        </w:rPr>
+      </w:pPr>
+      <w:r>
+        <w:rPr>
+          <w:rFonts w:ascii="Consolas" w:hAnsi="Consolas" w:cs="Consolas"/>
+          <w:color w:val="0000FF"/>
+          <w:sz w:val="19"/>
+          <w:szCs w:val="19"/>
+          <w:lang w:val="en-US"/>
+        </w:rPr>
+        <w:t>GO</w:t>
+      </w:r>
+    </w:p>
+    <w:p>
+      <w:pPr>
+        <w:autoSpaceDE w:val="0"/>
+        <w:autoSpaceDN w:val="0"/>
+        <w:adjustRightInd w:val="0"/>
+        <w:spacing w:after="0" w:line="240" w:lineRule="auto"/>
+        <w:rPr>
+          <w:rFonts w:ascii="Consolas" w:hAnsi="Consolas" w:cs="Consolas"/>
+          <w:sz w:val="19"/>
+          <w:szCs w:val="19"/>
+          <w:lang w:val="en-US"/>
+        </w:rPr>
+      </w:pPr>
+      <w:r>
+        <w:rPr>
+          <w:rFonts w:ascii="Consolas" w:hAnsi="Consolas" w:cs="Consolas"/>
+          <w:color w:val="0000FF"/>
+          <w:sz w:val="19"/>
+          <w:szCs w:val="19"/>
+          <w:lang w:val="en-US"/>
+        </w:rPr>
+        <w:t>SET</w:t>
+      </w:r>
+      <w:r>
+        <w:rPr>
+          <w:rFonts w:ascii="Consolas" w:hAnsi="Consolas" w:cs="Consolas"/>
+          <w:sz w:val="19"/>
+          <w:szCs w:val="19"/>
+          <w:lang w:val="en-US"/>
+        </w:rPr>
+        <w:t xml:space="preserve"> </w:t>
+      </w:r>
+      <w:r>
+        <w:rPr>
+          <w:rFonts w:ascii="Consolas" w:hAnsi="Consolas" w:cs="Consolas"/>
+          <w:color w:val="0000FF"/>
+          <w:sz w:val="19"/>
+          <w:szCs w:val="19"/>
+          <w:lang w:val="en-US"/>
+        </w:rPr>
+        <w:t>QUOTED_IDENTIFIER</w:t>
+      </w:r>
+      <w:r>
+        <w:rPr>
+          <w:rFonts w:ascii="Consolas" w:hAnsi="Consolas" w:cs="Consolas"/>
+          <w:sz w:val="19"/>
+          <w:szCs w:val="19"/>
+          <w:lang w:val="en-US"/>
+        </w:rPr>
+        <w:t xml:space="preserve"> </w:t>
+      </w:r>
+      <w:r>
+        <w:rPr>
+          <w:rFonts w:ascii="Consolas" w:hAnsi="Consolas" w:cs="Consolas"/>
+          <w:color w:val="0000FF"/>
+          <w:sz w:val="19"/>
+          <w:szCs w:val="19"/>
+          <w:lang w:val="en-US"/>
+        </w:rPr>
+        <w:t>ON</w:t>
+      </w:r>
+    </w:p>
+    <w:p>
+      <w:pPr>
+        <w:autoSpaceDE w:val="0"/>
+        <w:autoSpaceDN w:val="0"/>
+        <w:adjustRightInd w:val="0"/>
+        <w:spacing w:after="0" w:line="240" w:lineRule="auto"/>
+        <w:rPr>
+          <w:rFonts w:ascii="Consolas" w:hAnsi="Consolas" w:cs="Consolas"/>
+          <w:sz w:val="19"/>
+          <w:szCs w:val="19"/>
+          <w:lang w:val="es-CO"/>
+        </w:rPr>
+      </w:pPr>
+      <w:r>
+        <w:rPr>
+          <w:rFonts w:ascii="Consolas" w:hAnsi="Consolas" w:cs="Consolas"/>
+          <w:color w:val="0000FF"/>
+          <w:sz w:val="19"/>
+          <w:szCs w:val="19"/>
+          <w:lang w:val="es-CO"/>
+        </w:rPr>
+        <w:t>GO</w:t>
+      </w:r>
+    </w:p>
+    <w:p>
+      <w:pPr>
+        <w:autoSpaceDE w:val="0"/>
+        <w:autoSpaceDN w:val="0"/>
+        <w:adjustRightInd w:val="0"/>
+        <w:spacing w:after="0" w:line="240" w:lineRule="auto"/>
+        <w:rPr>
+          <w:rFonts w:ascii="Consolas" w:hAnsi="Consolas" w:cs="Consolas"/>
+          <w:sz w:val="19"/>
+          <w:szCs w:val="19"/>
+          <w:lang w:val="es-CO"/>
+        </w:rPr>
+      </w:pPr>
+      <w:r>
+        <w:rPr>
+          <w:rFonts w:ascii="Consolas" w:hAnsi="Consolas" w:cs="Consolas"/>
+          <w:color w:val="0000FF"/>
+          <w:sz w:val="19"/>
+          <w:szCs w:val="19"/>
+          <w:lang w:val="es-CO"/>
+        </w:rPr>
+        <w:t>ALTER</w:t>
+      </w:r>
+      <w:r>
+        <w:rPr>
+          <w:rFonts w:ascii="Consolas" w:hAnsi="Consolas" w:cs="Consolas"/>
+          <w:sz w:val="19"/>
+          <w:szCs w:val="19"/>
+          <w:lang w:val="es-CO"/>
+        </w:rPr>
+        <w:t xml:space="preserve"> </w:t>
+      </w:r>
+      <w:r>
+        <w:rPr>
+          <w:rFonts w:ascii="Consolas" w:hAnsi="Consolas" w:cs="Consolas"/>
+          <w:color w:val="0000FF"/>
+          <w:sz w:val="19"/>
+          <w:szCs w:val="19"/>
+          <w:lang w:val="es-CO"/>
+        </w:rPr>
+        <w:t>proc</w:t>
+      </w:r>
+      <w:r>
+        <w:rPr>
+          <w:rFonts w:ascii="Consolas" w:hAnsi="Consolas" w:cs="Consolas"/>
+          <w:sz w:val="19"/>
+          <w:szCs w:val="19"/>
+          <w:lang w:val="es-CO"/>
+        </w:rPr>
+        <w:t xml:space="preserve"> [dbo]</w:t>
+      </w:r>
+      <w:r>
+        <w:rPr>
+          <w:rFonts w:ascii="Consolas" w:hAnsi="Consolas" w:cs="Consolas"/>
+          <w:color w:val="808080"/>
+          <w:sz w:val="19"/>
+          <w:szCs w:val="19"/>
+          <w:lang w:val="es-CO"/>
+        </w:rPr>
+        <w:t>.</w:t>
+      </w:r>
+      <w:r>
+        <w:rPr>
+          <w:rFonts w:ascii="Consolas" w:hAnsi="Consolas" w:cs="Consolas"/>
+          <w:sz w:val="19"/>
+          <w:szCs w:val="19"/>
+          <w:lang w:val="es-CO"/>
+        </w:rPr>
+        <w:t>[MostrarTipoDocumento]</w:t>
+      </w:r>
+    </w:p>
+    <w:p>
+      <w:pPr>
+        <w:autoSpaceDE w:val="0"/>
+        <w:autoSpaceDN w:val="0"/>
+        <w:adjustRightInd w:val="0"/>
+        <w:spacing w:after="0" w:line="240" w:lineRule="auto"/>
+        <w:rPr>
+          <w:rFonts w:ascii="Consolas" w:hAnsi="Consolas" w:cs="Consolas"/>
+          <w:sz w:val="19"/>
+          <w:szCs w:val="19"/>
+          <w:lang w:val="es-CO"/>
+        </w:rPr>
+      </w:pPr>
+      <w:r>
+        <w:rPr>
+          <w:rFonts w:ascii="Consolas" w:hAnsi="Consolas" w:cs="Consolas"/>
+          <w:color w:val="0000FF"/>
+          <w:sz w:val="19"/>
+          <w:szCs w:val="19"/>
+          <w:lang w:val="es-CO"/>
+        </w:rPr>
+        <w:t>as</w:t>
+      </w:r>
+    </w:p>
+    <w:p>
+      <w:pPr>
+        <w:autoSpaceDE w:val="0"/>
+        <w:autoSpaceDN w:val="0"/>
+        <w:adjustRightInd w:val="0"/>
+        <w:spacing w:after="0" w:line="240" w:lineRule="auto"/>
+        <w:rPr>
+          <w:rFonts w:ascii="Consolas" w:hAnsi="Consolas" w:cs="Consolas"/>
+          <w:sz w:val="19"/>
+          <w:szCs w:val="19"/>
+          <w:lang w:val="es-CO"/>
+        </w:rPr>
+      </w:pPr>
+      <w:r>
+        <w:rPr>
+          <w:rFonts w:ascii="Consolas" w:hAnsi="Consolas" w:cs="Consolas"/>
+          <w:color w:val="0000FF"/>
+          <w:sz w:val="19"/>
+          <w:szCs w:val="19"/>
+          <w:lang w:val="es-CO"/>
+        </w:rPr>
+        <w:t>select</w:t>
+      </w:r>
+      <w:r>
+        <w:rPr>
+          <w:rFonts w:ascii="Consolas" w:hAnsi="Consolas" w:cs="Consolas"/>
+          <w:sz w:val="19"/>
+          <w:szCs w:val="19"/>
+          <w:lang w:val="es-CO"/>
+        </w:rPr>
+        <w:t xml:space="preserve"> </w:t>
+      </w:r>
+      <w:r>
+        <w:rPr>
+          <w:rFonts w:ascii="Consolas" w:hAnsi="Consolas" w:cs="Consolas"/>
+          <w:color w:val="808080"/>
+          <w:sz w:val="19"/>
+          <w:szCs w:val="19"/>
+          <w:lang w:val="es-CO"/>
+        </w:rPr>
+        <w:t>*</w:t>
+      </w:r>
+      <w:r>
+        <w:rPr>
+          <w:rFonts w:ascii="Consolas" w:hAnsi="Consolas" w:cs="Consolas"/>
+          <w:sz w:val="19"/>
+          <w:szCs w:val="19"/>
+          <w:lang w:val="es-CO"/>
+        </w:rPr>
+        <w:t xml:space="preserve"> </w:t>
+      </w:r>
+      <w:r>
+        <w:rPr>
+          <w:rFonts w:ascii="Consolas" w:hAnsi="Consolas" w:cs="Consolas"/>
+          <w:color w:val="0000FF"/>
+          <w:sz w:val="19"/>
+          <w:szCs w:val="19"/>
+          <w:lang w:val="es-CO"/>
+        </w:rPr>
+        <w:t>from</w:t>
+      </w:r>
+      <w:r>
+        <w:rPr>
+          <w:rFonts w:ascii="Consolas" w:hAnsi="Consolas" w:cs="Consolas"/>
+          <w:sz w:val="19"/>
+          <w:szCs w:val="19"/>
+          <w:lang w:val="es-CO"/>
+        </w:rPr>
+        <w:t xml:space="preserve"> TipoDocumento</w:t>
+      </w:r>
+    </w:p>
+    <w:p>
+      <w:pPr>
+        <w:rPr>
+          <w:b/>
+        </w:rPr>
+      </w:pPr>
+    </w:p>
+    <w:p>
+      <w:pPr>
+        <w:rPr>
+          <w:b/>
+        </w:rPr>
+      </w:pPr>
+      <w:r>
+        <w:rPr>
+          <w:b/>
+        </w:rPr>
+        <w:t>MOSTRAR PROVEEDOR</w:t>
+      </w:r>
+    </w:p>
+    <w:p>
+      <w:pPr>
+        <w:autoSpaceDE w:val="0"/>
+        <w:autoSpaceDN w:val="0"/>
+        <w:adjustRightInd w:val="0"/>
+        <w:spacing w:after="0" w:line="240" w:lineRule="auto"/>
+        <w:rPr>
+          <w:rFonts w:ascii="Consolas" w:hAnsi="Consolas" w:cs="Consolas"/>
+          <w:sz w:val="19"/>
+          <w:szCs w:val="19"/>
+          <w:lang w:val="es-CO"/>
+        </w:rPr>
+      </w:pPr>
+      <w:r>
+        <w:rPr>
+          <w:rFonts w:ascii="Consolas" w:hAnsi="Consolas" w:cs="Consolas"/>
+          <w:color w:val="0000FF"/>
+          <w:sz w:val="19"/>
+          <w:szCs w:val="19"/>
+          <w:lang w:val="es-CO"/>
+        </w:rPr>
+        <w:t>USE</w:t>
+      </w:r>
+      <w:r>
+        <w:rPr>
+          <w:rFonts w:ascii="Consolas" w:hAnsi="Consolas" w:cs="Consolas"/>
+          <w:sz w:val="19"/>
+          <w:szCs w:val="19"/>
+          <w:lang w:val="es-CO"/>
+        </w:rPr>
+        <w:t xml:space="preserve"> [TechIn]</w:t>
+      </w:r>
+    </w:p>
+    <w:p>
+      <w:pPr>
+        <w:autoSpaceDE w:val="0"/>
+        <w:autoSpaceDN w:val="0"/>
+        <w:adjustRightInd w:val="0"/>
+        <w:spacing w:after="0" w:line="240" w:lineRule="auto"/>
+        <w:rPr>
+          <w:rFonts w:ascii="Consolas" w:hAnsi="Consolas" w:cs="Consolas"/>
+          <w:sz w:val="19"/>
+          <w:szCs w:val="19"/>
+          <w:lang w:val="es-CO"/>
+        </w:rPr>
+      </w:pPr>
+      <w:r>
+        <w:rPr>
+          <w:rFonts w:ascii="Consolas" w:hAnsi="Consolas" w:cs="Consolas"/>
+          <w:color w:val="0000FF"/>
+          <w:sz w:val="19"/>
+          <w:szCs w:val="19"/>
+          <w:lang w:val="es-CO"/>
+        </w:rPr>
+        <w:t>GO</w:t>
+      </w:r>
+    </w:p>
+    <w:p>
+      <w:pPr>
+        <w:autoSpaceDE w:val="0"/>
+        <w:autoSpaceDN w:val="0"/>
+        <w:adjustRightInd w:val="0"/>
+        <w:spacing w:after="0" w:line="240" w:lineRule="auto"/>
+        <w:rPr>
+          <w:rFonts w:ascii="Consolas" w:hAnsi="Consolas" w:cs="Consolas"/>
+          <w:sz w:val="19"/>
+          <w:szCs w:val="19"/>
+          <w:lang w:val="en-US"/>
+        </w:rPr>
+      </w:pPr>
+      <w:r>
+        <w:rPr>
+          <w:rFonts w:ascii="Consolas" w:hAnsi="Consolas" w:cs="Consolas"/>
+          <w:color w:val="008000"/>
+          <w:sz w:val="19"/>
+          <w:szCs w:val="19"/>
+          <w:lang w:val="en-US"/>
+        </w:rPr>
         <w:lastRenderedPageBreak/>
-        <w:t>/****** Object:  StoredProcedure [dbo].[MostrarInventario]    Script Date: 25/05/2019 17:31:47 ******/</w:t>
+        <w:t>/****** Object:  StoredProcedure [dbo].[MostrarProveedor]    Script Date: 25/05/2019 17:35:32 ******/</w:t>
       </w:r>
     </w:p>
     <w:p>
@@ -30564,7 +32637,7 @@
           <w:szCs w:val="19"/>
           <w:lang w:val="en-US"/>
         </w:rPr>
-        <w:t>[MostrarInventario]</w:t>
+        <w:t>[MostrarProveedor]</w:t>
       </w:r>
     </w:p>
     <w:p>
@@ -30601,16 +32674,16 @@
           <w:rFonts w:ascii="Consolas" w:hAnsi="Consolas" w:cs="Consolas"/>
           <w:sz w:val="19"/>
           <w:szCs w:val="19"/>
-          <w:lang w:val="en-US"/>
-        </w:rPr>
-      </w:pPr>
-      <w:r>
-        <w:rPr>
-          <w:rFonts w:ascii="Consolas" w:hAnsi="Consolas" w:cs="Consolas"/>
-          <w:color w:val="0000FF"/>
-          <w:sz w:val="19"/>
-          <w:szCs w:val="19"/>
-          <w:lang w:val="en-US"/>
+          <w:lang w:val="es-CO"/>
+        </w:rPr>
+      </w:pPr>
+      <w:r>
+        <w:rPr>
+          <w:rFonts w:ascii="Consolas" w:hAnsi="Consolas" w:cs="Consolas"/>
+          <w:color w:val="0000FF"/>
+          <w:sz w:val="19"/>
+          <w:szCs w:val="19"/>
+          <w:lang w:val="es-CO"/>
         </w:rPr>
         <w:t>select</w:t>
       </w:r>
@@ -30619,17 +32692,17 @@
           <w:rFonts w:ascii="Consolas" w:hAnsi="Consolas" w:cs="Consolas"/>
           <w:sz w:val="19"/>
           <w:szCs w:val="19"/>
-          <w:lang w:val="en-US"/>
-        </w:rPr>
-        <w:t xml:space="preserve"> </w:t>
-      </w:r>
-      <w:r>
-        <w:rPr>
-          <w:rFonts w:ascii="Consolas" w:hAnsi="Consolas" w:cs="Consolas"/>
-          <w:color w:val="808080"/>
-          <w:sz w:val="19"/>
-          <w:szCs w:val="19"/>
-          <w:lang w:val="en-US"/>
+          <w:lang w:val="es-CO"/>
+        </w:rPr>
+        <w:t xml:space="preserve"> </w:t>
+      </w:r>
+      <w:r>
+        <w:rPr>
+          <w:rFonts w:ascii="Consolas" w:hAnsi="Consolas" w:cs="Consolas"/>
+          <w:color w:val="808080"/>
+          <w:sz w:val="19"/>
+          <w:szCs w:val="19"/>
+          <w:lang w:val="es-CO"/>
         </w:rPr>
         <w:t>*</w:t>
       </w:r>
@@ -30638,17 +32711,17 @@
           <w:rFonts w:ascii="Consolas" w:hAnsi="Consolas" w:cs="Consolas"/>
           <w:sz w:val="19"/>
           <w:szCs w:val="19"/>
-          <w:lang w:val="en-US"/>
-        </w:rPr>
-        <w:t xml:space="preserve"> </w:t>
-      </w:r>
-      <w:r>
-        <w:rPr>
-          <w:rFonts w:ascii="Consolas" w:hAnsi="Consolas" w:cs="Consolas"/>
-          <w:color w:val="0000FF"/>
-          <w:sz w:val="19"/>
-          <w:szCs w:val="19"/>
-          <w:lang w:val="en-US"/>
+          <w:lang w:val="es-CO"/>
+        </w:rPr>
+        <w:t xml:space="preserve"> </w:t>
+      </w:r>
+      <w:r>
+        <w:rPr>
+          <w:rFonts w:ascii="Consolas" w:hAnsi="Consolas" w:cs="Consolas"/>
+          <w:color w:val="0000FF"/>
+          <w:sz w:val="19"/>
+          <w:szCs w:val="19"/>
+          <w:lang w:val="es-CO"/>
         </w:rPr>
         <w:t>from</w:t>
       </w:r>
@@ -30657,9 +32730,9 @@
           <w:rFonts w:ascii="Consolas" w:hAnsi="Consolas" w:cs="Consolas"/>
           <w:sz w:val="19"/>
           <w:szCs w:val="19"/>
-          <w:lang w:val="en-US"/>
-        </w:rPr>
-        <w:t xml:space="preserve"> Inventario</w:t>
+          <w:lang w:val="es-CO"/>
+        </w:rPr>
+        <w:t xml:space="preserve"> Proveedor</w:t>
       </w:r>
     </w:p>
     <w:p>
@@ -30682,52 +32755,43 @@
           <w:b/>
           <w:lang w:val="en-US"/>
         </w:rPr>
-        <w:t>MOSTRAR</w:t>
-      </w:r>
-      <w:r>
-        <w:rPr>
-          <w:b/>
-          <w:lang w:val="en-US"/>
-        </w:rPr>
-        <w:t xml:space="preserve"> </w:t>
-      </w:r>
-      <w:r>
-        <w:rPr>
-          <w:b/>
-          <w:lang w:val="en-US"/>
-        </w:rPr>
-        <w:t>ROL</w:t>
-      </w:r>
-    </w:p>
-    <w:p>
-      <w:pPr>
-        <w:autoSpaceDE w:val="0"/>
-        <w:autoSpaceDN w:val="0"/>
-        <w:adjustRightInd w:val="0"/>
-        <w:spacing w:after="0" w:line="240" w:lineRule="auto"/>
-        <w:rPr>
-          <w:rFonts w:ascii="Consolas" w:hAnsi="Consolas" w:cs="Consolas"/>
-          <w:sz w:val="19"/>
-          <w:szCs w:val="19"/>
-          <w:lang w:val="es-CO"/>
-        </w:rPr>
-      </w:pPr>
-      <w:r>
-        <w:rPr>
-          <w:rFonts w:ascii="Consolas" w:hAnsi="Consolas" w:cs="Consolas"/>
-          <w:color w:val="0000FF"/>
-          <w:sz w:val="19"/>
-          <w:szCs w:val="19"/>
-          <w:lang w:val="es-CO"/>
+        <w:t>EDITAR PROVEEDORES</w:t>
+      </w:r>
+    </w:p>
+    <w:p>
+      <w:pPr>
+        <w:autoSpaceDE w:val="0"/>
+        <w:autoSpaceDN w:val="0"/>
+        <w:adjustRightInd w:val="0"/>
+        <w:spacing w:after="0" w:line="240" w:lineRule="auto"/>
+        <w:rPr>
+          <w:rFonts w:ascii="Consolas" w:hAnsi="Consolas" w:cs="Consolas"/>
+          <w:color w:val="000000"/>
+          <w:sz w:val="19"/>
+          <w:szCs w:val="19"/>
+          <w:highlight w:val="white"/>
+          <w:lang w:val="en-US"/>
+        </w:rPr>
+      </w:pPr>
+      <w:r>
+        <w:rPr>
+          <w:rFonts w:ascii="Consolas" w:hAnsi="Consolas" w:cs="Consolas"/>
+          <w:color w:val="0000FF"/>
+          <w:sz w:val="19"/>
+          <w:szCs w:val="19"/>
+          <w:highlight w:val="white"/>
+          <w:lang w:val="en-US"/>
         </w:rPr>
         <w:t>USE</w:t>
       </w:r>
       <w:r>
         <w:rPr>
           <w:rFonts w:ascii="Consolas" w:hAnsi="Consolas" w:cs="Consolas"/>
-          <w:sz w:val="19"/>
-          <w:szCs w:val="19"/>
-          <w:lang w:val="es-CO"/>
+          <w:color w:val="000000"/>
+          <w:sz w:val="19"/>
+          <w:szCs w:val="19"/>
+          <w:highlight w:val="white"/>
+          <w:lang w:val="en-US"/>
         </w:rPr>
         <w:t xml:space="preserve"> [TechIn]</w:t>
       </w:r>
@@ -30740,18 +32804,21 @@
         <w:spacing w:after="0" w:line="240" w:lineRule="auto"/>
         <w:rPr>
           <w:rFonts w:ascii="Consolas" w:hAnsi="Consolas" w:cs="Consolas"/>
-          <w:sz w:val="19"/>
-          <w:szCs w:val="19"/>
-          <w:lang w:val="es-CO"/>
-        </w:rPr>
-      </w:pPr>
-      <w:r>
-        <w:rPr>
-          <w:rFonts w:ascii="Consolas" w:hAnsi="Consolas" w:cs="Consolas"/>
-          <w:color w:val="0000FF"/>
-          <w:sz w:val="19"/>
-          <w:szCs w:val="19"/>
-          <w:lang w:val="es-CO"/>
+          <w:color w:val="000000"/>
+          <w:sz w:val="19"/>
+          <w:szCs w:val="19"/>
+          <w:highlight w:val="white"/>
+          <w:lang w:val="en-US"/>
+        </w:rPr>
+      </w:pPr>
+      <w:r>
+        <w:rPr>
+          <w:rFonts w:ascii="Consolas" w:hAnsi="Consolas" w:cs="Consolas"/>
+          <w:color w:val="0000FF"/>
+          <w:sz w:val="19"/>
+          <w:szCs w:val="19"/>
+          <w:highlight w:val="white"/>
+          <w:lang w:val="en-US"/>
         </w:rPr>
         <w:t>GO</w:t>
       </w:r>
@@ -30764,8 +32831,10 @@
         <w:spacing w:after="0" w:line="240" w:lineRule="auto"/>
         <w:rPr>
           <w:rFonts w:ascii="Consolas" w:hAnsi="Consolas" w:cs="Consolas"/>
-          <w:sz w:val="19"/>
-          <w:szCs w:val="19"/>
+          <w:color w:val="000000"/>
+          <w:sz w:val="19"/>
+          <w:szCs w:val="19"/>
+          <w:highlight w:val="white"/>
           <w:lang w:val="en-US"/>
         </w:rPr>
       </w:pPr>
@@ -30775,1353 +32844,6 @@
           <w:color w:val="008000"/>
           <w:sz w:val="19"/>
           <w:szCs w:val="19"/>
-          <w:lang w:val="en-US"/>
-        </w:rPr>
-        <w:t>/****** Object:  StoredProcedure [dbo].[MostrarMarca]    Script Date: 25/05/2019 17:32:37 ******/</w:t>
-      </w:r>
-    </w:p>
-    <w:p>
-      <w:pPr>
-        <w:autoSpaceDE w:val="0"/>
-        <w:autoSpaceDN w:val="0"/>
-        <w:adjustRightInd w:val="0"/>
-        <w:spacing w:after="0" w:line="240" w:lineRule="auto"/>
-        <w:rPr>
-          <w:rFonts w:ascii="Consolas" w:hAnsi="Consolas" w:cs="Consolas"/>
-          <w:sz w:val="19"/>
-          <w:szCs w:val="19"/>
-          <w:lang w:val="en-US"/>
-        </w:rPr>
-      </w:pPr>
-      <w:r>
-        <w:rPr>
-          <w:rFonts w:ascii="Consolas" w:hAnsi="Consolas" w:cs="Consolas"/>
-          <w:color w:val="0000FF"/>
-          <w:sz w:val="19"/>
-          <w:szCs w:val="19"/>
-          <w:lang w:val="en-US"/>
-        </w:rPr>
-        <w:t>SET</w:t>
-      </w:r>
-      <w:r>
-        <w:rPr>
-          <w:rFonts w:ascii="Consolas" w:hAnsi="Consolas" w:cs="Consolas"/>
-          <w:sz w:val="19"/>
-          <w:szCs w:val="19"/>
-          <w:lang w:val="en-US"/>
-        </w:rPr>
-        <w:t xml:space="preserve"> </w:t>
-      </w:r>
-      <w:r>
-        <w:rPr>
-          <w:rFonts w:ascii="Consolas" w:hAnsi="Consolas" w:cs="Consolas"/>
-          <w:color w:val="0000FF"/>
-          <w:sz w:val="19"/>
-          <w:szCs w:val="19"/>
-          <w:lang w:val="en-US"/>
-        </w:rPr>
-        <w:t>ANSI_NULLS</w:t>
-      </w:r>
-      <w:r>
-        <w:rPr>
-          <w:rFonts w:ascii="Consolas" w:hAnsi="Consolas" w:cs="Consolas"/>
-          <w:sz w:val="19"/>
-          <w:szCs w:val="19"/>
-          <w:lang w:val="en-US"/>
-        </w:rPr>
-        <w:t xml:space="preserve"> </w:t>
-      </w:r>
-      <w:r>
-        <w:rPr>
-          <w:rFonts w:ascii="Consolas" w:hAnsi="Consolas" w:cs="Consolas"/>
-          <w:color w:val="0000FF"/>
-          <w:sz w:val="19"/>
-          <w:szCs w:val="19"/>
-          <w:lang w:val="en-US"/>
-        </w:rPr>
-        <w:t>ON</w:t>
-      </w:r>
-    </w:p>
-    <w:p>
-      <w:pPr>
-        <w:autoSpaceDE w:val="0"/>
-        <w:autoSpaceDN w:val="0"/>
-        <w:adjustRightInd w:val="0"/>
-        <w:spacing w:after="0" w:line="240" w:lineRule="auto"/>
-        <w:rPr>
-          <w:rFonts w:ascii="Consolas" w:hAnsi="Consolas" w:cs="Consolas"/>
-          <w:sz w:val="19"/>
-          <w:szCs w:val="19"/>
-          <w:lang w:val="en-US"/>
-        </w:rPr>
-      </w:pPr>
-      <w:r>
-        <w:rPr>
-          <w:rFonts w:ascii="Consolas" w:hAnsi="Consolas" w:cs="Consolas"/>
-          <w:color w:val="0000FF"/>
-          <w:sz w:val="19"/>
-          <w:szCs w:val="19"/>
-          <w:lang w:val="en-US"/>
-        </w:rPr>
-        <w:t>GO</w:t>
-      </w:r>
-    </w:p>
-    <w:p>
-      <w:pPr>
-        <w:autoSpaceDE w:val="0"/>
-        <w:autoSpaceDN w:val="0"/>
-        <w:adjustRightInd w:val="0"/>
-        <w:spacing w:after="0" w:line="240" w:lineRule="auto"/>
-        <w:rPr>
-          <w:rFonts w:ascii="Consolas" w:hAnsi="Consolas" w:cs="Consolas"/>
-          <w:sz w:val="19"/>
-          <w:szCs w:val="19"/>
-          <w:lang w:val="en-US"/>
-        </w:rPr>
-      </w:pPr>
-      <w:r>
-        <w:rPr>
-          <w:rFonts w:ascii="Consolas" w:hAnsi="Consolas" w:cs="Consolas"/>
-          <w:color w:val="0000FF"/>
-          <w:sz w:val="19"/>
-          <w:szCs w:val="19"/>
-          <w:lang w:val="en-US"/>
-        </w:rPr>
-        <w:t>SET</w:t>
-      </w:r>
-      <w:r>
-        <w:rPr>
-          <w:rFonts w:ascii="Consolas" w:hAnsi="Consolas" w:cs="Consolas"/>
-          <w:sz w:val="19"/>
-          <w:szCs w:val="19"/>
-          <w:lang w:val="en-US"/>
-        </w:rPr>
-        <w:t xml:space="preserve"> </w:t>
-      </w:r>
-      <w:r>
-        <w:rPr>
-          <w:rFonts w:ascii="Consolas" w:hAnsi="Consolas" w:cs="Consolas"/>
-          <w:color w:val="0000FF"/>
-          <w:sz w:val="19"/>
-          <w:szCs w:val="19"/>
-          <w:lang w:val="en-US"/>
-        </w:rPr>
-        <w:t>QUOTED_IDENTIFIER</w:t>
-      </w:r>
-      <w:r>
-        <w:rPr>
-          <w:rFonts w:ascii="Consolas" w:hAnsi="Consolas" w:cs="Consolas"/>
-          <w:sz w:val="19"/>
-          <w:szCs w:val="19"/>
-          <w:lang w:val="en-US"/>
-        </w:rPr>
-        <w:t xml:space="preserve"> </w:t>
-      </w:r>
-      <w:r>
-        <w:rPr>
-          <w:rFonts w:ascii="Consolas" w:hAnsi="Consolas" w:cs="Consolas"/>
-          <w:color w:val="0000FF"/>
-          <w:sz w:val="19"/>
-          <w:szCs w:val="19"/>
-          <w:lang w:val="en-US"/>
-        </w:rPr>
-        <w:t>ON</w:t>
-      </w:r>
-    </w:p>
-    <w:p>
-      <w:pPr>
-        <w:autoSpaceDE w:val="0"/>
-        <w:autoSpaceDN w:val="0"/>
-        <w:adjustRightInd w:val="0"/>
-        <w:spacing w:after="0" w:line="240" w:lineRule="auto"/>
-        <w:rPr>
-          <w:rFonts w:ascii="Consolas" w:hAnsi="Consolas" w:cs="Consolas"/>
-          <w:sz w:val="19"/>
-          <w:szCs w:val="19"/>
-          <w:lang w:val="en-US"/>
-        </w:rPr>
-      </w:pPr>
-      <w:r>
-        <w:rPr>
-          <w:rFonts w:ascii="Consolas" w:hAnsi="Consolas" w:cs="Consolas"/>
-          <w:color w:val="0000FF"/>
-          <w:sz w:val="19"/>
-          <w:szCs w:val="19"/>
-          <w:lang w:val="en-US"/>
-        </w:rPr>
-        <w:t>GO</w:t>
-      </w:r>
-    </w:p>
-    <w:p>
-      <w:pPr>
-        <w:autoSpaceDE w:val="0"/>
-        <w:autoSpaceDN w:val="0"/>
-        <w:adjustRightInd w:val="0"/>
-        <w:spacing w:after="0" w:line="240" w:lineRule="auto"/>
-        <w:rPr>
-          <w:rFonts w:ascii="Consolas" w:hAnsi="Consolas" w:cs="Consolas"/>
-          <w:sz w:val="19"/>
-          <w:szCs w:val="19"/>
-          <w:lang w:val="en-US"/>
-        </w:rPr>
-      </w:pPr>
-      <w:r>
-        <w:rPr>
-          <w:rFonts w:ascii="Consolas" w:hAnsi="Consolas" w:cs="Consolas"/>
-          <w:color w:val="0000FF"/>
-          <w:sz w:val="19"/>
-          <w:szCs w:val="19"/>
-          <w:lang w:val="en-US"/>
-        </w:rPr>
-        <w:t>CREATE</w:t>
-      </w:r>
-      <w:r>
-        <w:rPr>
-          <w:rFonts w:ascii="Consolas" w:hAnsi="Consolas" w:cs="Consolas"/>
-          <w:sz w:val="19"/>
-          <w:szCs w:val="19"/>
-          <w:lang w:val="en-US"/>
-        </w:rPr>
-        <w:t xml:space="preserve"> </w:t>
-      </w:r>
-      <w:r>
-        <w:rPr>
-          <w:rFonts w:ascii="Consolas" w:hAnsi="Consolas" w:cs="Consolas"/>
-          <w:color w:val="0000FF"/>
-          <w:sz w:val="19"/>
-          <w:szCs w:val="19"/>
-          <w:lang w:val="en-US"/>
-        </w:rPr>
-        <w:t>proc</w:t>
-      </w:r>
-      <w:r>
-        <w:rPr>
-          <w:rFonts w:ascii="Consolas" w:hAnsi="Consolas" w:cs="Consolas"/>
-          <w:sz w:val="19"/>
-          <w:szCs w:val="19"/>
-          <w:lang w:val="en-US"/>
-        </w:rPr>
-        <w:t xml:space="preserve"> [dbo]</w:t>
-      </w:r>
-      <w:r>
-        <w:rPr>
-          <w:rFonts w:ascii="Consolas" w:hAnsi="Consolas" w:cs="Consolas"/>
-          <w:color w:val="808080"/>
-          <w:sz w:val="19"/>
-          <w:szCs w:val="19"/>
-          <w:lang w:val="en-US"/>
-        </w:rPr>
-        <w:t>.</w:t>
-      </w:r>
-      <w:r>
-        <w:rPr>
-          <w:rFonts w:ascii="Consolas" w:hAnsi="Consolas" w:cs="Consolas"/>
-          <w:sz w:val="19"/>
-          <w:szCs w:val="19"/>
-          <w:lang w:val="en-US"/>
-        </w:rPr>
-        <w:t>[MostrarRol]</w:t>
-      </w:r>
-    </w:p>
-    <w:p>
-      <w:pPr>
-        <w:autoSpaceDE w:val="0"/>
-        <w:autoSpaceDN w:val="0"/>
-        <w:adjustRightInd w:val="0"/>
-        <w:spacing w:after="0" w:line="240" w:lineRule="auto"/>
-        <w:rPr>
-          <w:rFonts w:ascii="Consolas" w:hAnsi="Consolas" w:cs="Consolas"/>
-          <w:sz w:val="19"/>
-          <w:szCs w:val="19"/>
-          <w:lang w:val="en-US"/>
-        </w:rPr>
-      </w:pPr>
-      <w:r>
-        <w:rPr>
-          <w:rFonts w:ascii="Consolas" w:hAnsi="Consolas" w:cs="Consolas"/>
-          <w:color w:val="0000FF"/>
-          <w:sz w:val="19"/>
-          <w:szCs w:val="19"/>
-          <w:lang w:val="en-US"/>
-        </w:rPr>
-        <w:t>as</w:t>
-      </w:r>
-    </w:p>
-    <w:p>
-      <w:pPr>
-        <w:autoSpaceDE w:val="0"/>
-        <w:autoSpaceDN w:val="0"/>
-        <w:adjustRightInd w:val="0"/>
-        <w:spacing w:after="0" w:line="240" w:lineRule="auto"/>
-        <w:rPr>
-          <w:rFonts w:ascii="Consolas" w:hAnsi="Consolas" w:cs="Consolas"/>
-          <w:sz w:val="19"/>
-          <w:szCs w:val="19"/>
-          <w:lang w:val="en-US"/>
-        </w:rPr>
-      </w:pPr>
-      <w:r>
-        <w:rPr>
-          <w:rFonts w:ascii="Consolas" w:hAnsi="Consolas" w:cs="Consolas"/>
-          <w:color w:val="0000FF"/>
-          <w:sz w:val="19"/>
-          <w:szCs w:val="19"/>
-          <w:lang w:val="en-US"/>
-        </w:rPr>
-        <w:t>select</w:t>
-      </w:r>
-      <w:r>
-        <w:rPr>
-          <w:rFonts w:ascii="Consolas" w:hAnsi="Consolas" w:cs="Consolas"/>
-          <w:sz w:val="19"/>
-          <w:szCs w:val="19"/>
-          <w:lang w:val="en-US"/>
-        </w:rPr>
-        <w:t xml:space="preserve"> </w:t>
-      </w:r>
-      <w:r>
-        <w:rPr>
-          <w:rFonts w:ascii="Consolas" w:hAnsi="Consolas" w:cs="Consolas"/>
-          <w:color w:val="808080"/>
-          <w:sz w:val="19"/>
-          <w:szCs w:val="19"/>
-          <w:lang w:val="en-US"/>
-        </w:rPr>
-        <w:t>*</w:t>
-      </w:r>
-      <w:r>
-        <w:rPr>
-          <w:rFonts w:ascii="Consolas" w:hAnsi="Consolas" w:cs="Consolas"/>
-          <w:sz w:val="19"/>
-          <w:szCs w:val="19"/>
-          <w:lang w:val="en-US"/>
-        </w:rPr>
-        <w:t xml:space="preserve"> </w:t>
-      </w:r>
-      <w:r>
-        <w:rPr>
-          <w:rFonts w:ascii="Consolas" w:hAnsi="Consolas" w:cs="Consolas"/>
-          <w:color w:val="0000FF"/>
-          <w:sz w:val="19"/>
-          <w:szCs w:val="19"/>
-          <w:lang w:val="en-US"/>
-        </w:rPr>
-        <w:t>from</w:t>
-      </w:r>
-      <w:r>
-        <w:rPr>
-          <w:rFonts w:ascii="Consolas" w:hAnsi="Consolas" w:cs="Consolas"/>
-          <w:sz w:val="19"/>
-          <w:szCs w:val="19"/>
-          <w:lang w:val="en-US"/>
-        </w:rPr>
-        <w:t xml:space="preserve"> Rol</w:t>
-      </w:r>
-    </w:p>
-    <w:p>
-      <w:pPr>
-        <w:rPr>
-          <w:b/>
-          <w:lang w:val="en-US"/>
-        </w:rPr>
-      </w:pPr>
-    </w:p>
-    <w:p>
-      <w:pPr>
-        <w:rPr>
-          <w:b/>
-          <w:lang w:val="en-US"/>
-        </w:rPr>
-      </w:pPr>
-      <w:r>
-        <w:rPr>
-          <w:b/>
-          <w:lang w:val="en-US"/>
-        </w:rPr>
-        <w:t>MOSTRAR</w:t>
-      </w:r>
-      <w:r>
-        <w:rPr>
-          <w:b/>
-          <w:lang w:val="en-US"/>
-        </w:rPr>
-        <w:t xml:space="preserve"> </w:t>
-      </w:r>
-      <w:r>
-        <w:rPr>
-          <w:b/>
-          <w:lang w:val="en-US"/>
-        </w:rPr>
-        <w:t>TIPO DOCUMENTO</w:t>
-      </w:r>
-    </w:p>
-    <w:p>
-      <w:pPr>
-        <w:autoSpaceDE w:val="0"/>
-        <w:autoSpaceDN w:val="0"/>
-        <w:adjustRightInd w:val="0"/>
-        <w:spacing w:after="0" w:line="240" w:lineRule="auto"/>
-        <w:rPr>
-          <w:rFonts w:ascii="Consolas" w:hAnsi="Consolas" w:cs="Consolas"/>
-          <w:sz w:val="19"/>
-          <w:szCs w:val="19"/>
-          <w:lang w:val="en-US"/>
-        </w:rPr>
-      </w:pPr>
-      <w:r>
-        <w:rPr>
-          <w:rFonts w:ascii="Consolas" w:hAnsi="Consolas" w:cs="Consolas"/>
-          <w:color w:val="0000FF"/>
-          <w:sz w:val="19"/>
-          <w:szCs w:val="19"/>
-          <w:lang w:val="en-US"/>
-        </w:rPr>
-        <w:t>USE</w:t>
-      </w:r>
-      <w:r>
-        <w:rPr>
-          <w:rFonts w:ascii="Consolas" w:hAnsi="Consolas" w:cs="Consolas"/>
-          <w:sz w:val="19"/>
-          <w:szCs w:val="19"/>
-          <w:lang w:val="en-US"/>
-        </w:rPr>
-        <w:t xml:space="preserve"> [TechIn]</w:t>
-      </w:r>
-    </w:p>
-    <w:p>
-      <w:pPr>
-        <w:autoSpaceDE w:val="0"/>
-        <w:autoSpaceDN w:val="0"/>
-        <w:adjustRightInd w:val="0"/>
-        <w:spacing w:after="0" w:line="240" w:lineRule="auto"/>
-        <w:rPr>
-          <w:rFonts w:ascii="Consolas" w:hAnsi="Consolas" w:cs="Consolas"/>
-          <w:sz w:val="19"/>
-          <w:szCs w:val="19"/>
-          <w:lang w:val="es-CO"/>
-        </w:rPr>
-      </w:pPr>
-      <w:r>
-        <w:rPr>
-          <w:rFonts w:ascii="Consolas" w:hAnsi="Consolas" w:cs="Consolas"/>
-          <w:color w:val="0000FF"/>
-          <w:sz w:val="19"/>
-          <w:szCs w:val="19"/>
-          <w:lang w:val="es-CO"/>
-        </w:rPr>
-        <w:t>GO</w:t>
-      </w:r>
-    </w:p>
-    <w:p>
-      <w:pPr>
-        <w:autoSpaceDE w:val="0"/>
-        <w:autoSpaceDN w:val="0"/>
-        <w:adjustRightInd w:val="0"/>
-        <w:spacing w:after="0" w:line="240" w:lineRule="auto"/>
-        <w:rPr>
-          <w:rFonts w:ascii="Consolas" w:hAnsi="Consolas" w:cs="Consolas"/>
-          <w:sz w:val="19"/>
-          <w:szCs w:val="19"/>
-          <w:lang w:val="en-US"/>
-        </w:rPr>
-      </w:pPr>
-      <w:r>
-        <w:rPr>
-          <w:rFonts w:ascii="Consolas" w:hAnsi="Consolas" w:cs="Consolas"/>
-          <w:color w:val="008000"/>
-          <w:sz w:val="19"/>
-          <w:szCs w:val="19"/>
-          <w:lang w:val="en-US"/>
-        </w:rPr>
-        <w:t>/****** Object:  StoredProcedure [dbo].[MostrarTipoDocumento]    Script Date: 25/05/2019 17:33:47 ******/</w:t>
-      </w:r>
-    </w:p>
-    <w:p>
-      <w:pPr>
-        <w:autoSpaceDE w:val="0"/>
-        <w:autoSpaceDN w:val="0"/>
-        <w:adjustRightInd w:val="0"/>
-        <w:spacing w:after="0" w:line="240" w:lineRule="auto"/>
-        <w:rPr>
-          <w:rFonts w:ascii="Consolas" w:hAnsi="Consolas" w:cs="Consolas"/>
-          <w:sz w:val="19"/>
-          <w:szCs w:val="19"/>
-          <w:lang w:val="en-US"/>
-        </w:rPr>
-      </w:pPr>
-      <w:r>
-        <w:rPr>
-          <w:rFonts w:ascii="Consolas" w:hAnsi="Consolas" w:cs="Consolas"/>
-          <w:color w:val="0000FF"/>
-          <w:sz w:val="19"/>
-          <w:szCs w:val="19"/>
-          <w:lang w:val="en-US"/>
-        </w:rPr>
-        <w:t>SET</w:t>
-      </w:r>
-      <w:r>
-        <w:rPr>
-          <w:rFonts w:ascii="Consolas" w:hAnsi="Consolas" w:cs="Consolas"/>
-          <w:sz w:val="19"/>
-          <w:szCs w:val="19"/>
-          <w:lang w:val="en-US"/>
-        </w:rPr>
-        <w:t xml:space="preserve"> </w:t>
-      </w:r>
-      <w:r>
-        <w:rPr>
-          <w:rFonts w:ascii="Consolas" w:hAnsi="Consolas" w:cs="Consolas"/>
-          <w:color w:val="0000FF"/>
-          <w:sz w:val="19"/>
-          <w:szCs w:val="19"/>
-          <w:lang w:val="en-US"/>
-        </w:rPr>
-        <w:t>ANSI_NULLS</w:t>
-      </w:r>
-      <w:r>
-        <w:rPr>
-          <w:rFonts w:ascii="Consolas" w:hAnsi="Consolas" w:cs="Consolas"/>
-          <w:sz w:val="19"/>
-          <w:szCs w:val="19"/>
-          <w:lang w:val="en-US"/>
-        </w:rPr>
-        <w:t xml:space="preserve"> </w:t>
-      </w:r>
-      <w:r>
-        <w:rPr>
-          <w:rFonts w:ascii="Consolas" w:hAnsi="Consolas" w:cs="Consolas"/>
-          <w:color w:val="0000FF"/>
-          <w:sz w:val="19"/>
-          <w:szCs w:val="19"/>
-          <w:lang w:val="en-US"/>
-        </w:rPr>
-        <w:t>ON</w:t>
-      </w:r>
-    </w:p>
-    <w:p>
-      <w:pPr>
-        <w:autoSpaceDE w:val="0"/>
-        <w:autoSpaceDN w:val="0"/>
-        <w:adjustRightInd w:val="0"/>
-        <w:spacing w:after="0" w:line="240" w:lineRule="auto"/>
-        <w:rPr>
-          <w:rFonts w:ascii="Consolas" w:hAnsi="Consolas" w:cs="Consolas"/>
-          <w:sz w:val="19"/>
-          <w:szCs w:val="19"/>
-          <w:lang w:val="en-US"/>
-        </w:rPr>
-      </w:pPr>
-      <w:r>
-        <w:rPr>
-          <w:rFonts w:ascii="Consolas" w:hAnsi="Consolas" w:cs="Consolas"/>
-          <w:color w:val="0000FF"/>
-          <w:sz w:val="19"/>
-          <w:szCs w:val="19"/>
-          <w:lang w:val="en-US"/>
-        </w:rPr>
-        <w:t>GO</w:t>
-      </w:r>
-    </w:p>
-    <w:p>
-      <w:pPr>
-        <w:autoSpaceDE w:val="0"/>
-        <w:autoSpaceDN w:val="0"/>
-        <w:adjustRightInd w:val="0"/>
-        <w:spacing w:after="0" w:line="240" w:lineRule="auto"/>
-        <w:rPr>
-          <w:rFonts w:ascii="Consolas" w:hAnsi="Consolas" w:cs="Consolas"/>
-          <w:sz w:val="19"/>
-          <w:szCs w:val="19"/>
-          <w:lang w:val="en-US"/>
-        </w:rPr>
-      </w:pPr>
-      <w:r>
-        <w:rPr>
-          <w:rFonts w:ascii="Consolas" w:hAnsi="Consolas" w:cs="Consolas"/>
-          <w:color w:val="0000FF"/>
-          <w:sz w:val="19"/>
-          <w:szCs w:val="19"/>
-          <w:lang w:val="en-US"/>
-        </w:rPr>
-        <w:t>SET</w:t>
-      </w:r>
-      <w:r>
-        <w:rPr>
-          <w:rFonts w:ascii="Consolas" w:hAnsi="Consolas" w:cs="Consolas"/>
-          <w:sz w:val="19"/>
-          <w:szCs w:val="19"/>
-          <w:lang w:val="en-US"/>
-        </w:rPr>
-        <w:t xml:space="preserve"> </w:t>
-      </w:r>
-      <w:r>
-        <w:rPr>
-          <w:rFonts w:ascii="Consolas" w:hAnsi="Consolas" w:cs="Consolas"/>
-          <w:color w:val="0000FF"/>
-          <w:sz w:val="19"/>
-          <w:szCs w:val="19"/>
-          <w:lang w:val="en-US"/>
-        </w:rPr>
-        <w:t>QUOTED_IDENTIFIER</w:t>
-      </w:r>
-      <w:r>
-        <w:rPr>
-          <w:rFonts w:ascii="Consolas" w:hAnsi="Consolas" w:cs="Consolas"/>
-          <w:sz w:val="19"/>
-          <w:szCs w:val="19"/>
-          <w:lang w:val="en-US"/>
-        </w:rPr>
-        <w:t xml:space="preserve"> </w:t>
-      </w:r>
-      <w:r>
-        <w:rPr>
-          <w:rFonts w:ascii="Consolas" w:hAnsi="Consolas" w:cs="Consolas"/>
-          <w:color w:val="0000FF"/>
-          <w:sz w:val="19"/>
-          <w:szCs w:val="19"/>
-          <w:lang w:val="en-US"/>
-        </w:rPr>
-        <w:t>ON</w:t>
-      </w:r>
-    </w:p>
-    <w:p>
-      <w:pPr>
-        <w:autoSpaceDE w:val="0"/>
-        <w:autoSpaceDN w:val="0"/>
-        <w:adjustRightInd w:val="0"/>
-        <w:spacing w:after="0" w:line="240" w:lineRule="auto"/>
-        <w:rPr>
-          <w:rFonts w:ascii="Consolas" w:hAnsi="Consolas" w:cs="Consolas"/>
-          <w:sz w:val="19"/>
-          <w:szCs w:val="19"/>
-          <w:lang w:val="es-CO"/>
-        </w:rPr>
-      </w:pPr>
-      <w:r>
-        <w:rPr>
-          <w:rFonts w:ascii="Consolas" w:hAnsi="Consolas" w:cs="Consolas"/>
-          <w:color w:val="0000FF"/>
-          <w:sz w:val="19"/>
-          <w:szCs w:val="19"/>
-          <w:lang w:val="es-CO"/>
-        </w:rPr>
-        <w:t>GO</w:t>
-      </w:r>
-    </w:p>
-    <w:p>
-      <w:pPr>
-        <w:autoSpaceDE w:val="0"/>
-        <w:autoSpaceDN w:val="0"/>
-        <w:adjustRightInd w:val="0"/>
-        <w:spacing w:after="0" w:line="240" w:lineRule="auto"/>
-        <w:rPr>
-          <w:rFonts w:ascii="Consolas" w:hAnsi="Consolas" w:cs="Consolas"/>
-          <w:sz w:val="19"/>
-          <w:szCs w:val="19"/>
-          <w:lang w:val="es-CO"/>
-        </w:rPr>
-      </w:pPr>
-      <w:r>
-        <w:rPr>
-          <w:rFonts w:ascii="Consolas" w:hAnsi="Consolas" w:cs="Consolas"/>
-          <w:color w:val="0000FF"/>
-          <w:sz w:val="19"/>
-          <w:szCs w:val="19"/>
-          <w:lang w:val="es-CO"/>
-        </w:rPr>
-        <w:t>ALTER</w:t>
-      </w:r>
-      <w:r>
-        <w:rPr>
-          <w:rFonts w:ascii="Consolas" w:hAnsi="Consolas" w:cs="Consolas"/>
-          <w:sz w:val="19"/>
-          <w:szCs w:val="19"/>
-          <w:lang w:val="es-CO"/>
-        </w:rPr>
-        <w:t xml:space="preserve"> </w:t>
-      </w:r>
-      <w:r>
-        <w:rPr>
-          <w:rFonts w:ascii="Consolas" w:hAnsi="Consolas" w:cs="Consolas"/>
-          <w:color w:val="0000FF"/>
-          <w:sz w:val="19"/>
-          <w:szCs w:val="19"/>
-          <w:lang w:val="es-CO"/>
-        </w:rPr>
-        <w:t>proc</w:t>
-      </w:r>
-      <w:r>
-        <w:rPr>
-          <w:rFonts w:ascii="Consolas" w:hAnsi="Consolas" w:cs="Consolas"/>
-          <w:sz w:val="19"/>
-          <w:szCs w:val="19"/>
-          <w:lang w:val="es-CO"/>
-        </w:rPr>
-        <w:t xml:space="preserve"> [dbo]</w:t>
-      </w:r>
-      <w:r>
-        <w:rPr>
-          <w:rFonts w:ascii="Consolas" w:hAnsi="Consolas" w:cs="Consolas"/>
-          <w:color w:val="808080"/>
-          <w:sz w:val="19"/>
-          <w:szCs w:val="19"/>
-          <w:lang w:val="es-CO"/>
-        </w:rPr>
-        <w:t>.</w:t>
-      </w:r>
-      <w:r>
-        <w:rPr>
-          <w:rFonts w:ascii="Consolas" w:hAnsi="Consolas" w:cs="Consolas"/>
-          <w:sz w:val="19"/>
-          <w:szCs w:val="19"/>
-          <w:lang w:val="es-CO"/>
-        </w:rPr>
-        <w:t>[MostrarTipoDocumento]</w:t>
-      </w:r>
-    </w:p>
-    <w:p>
-      <w:pPr>
-        <w:autoSpaceDE w:val="0"/>
-        <w:autoSpaceDN w:val="0"/>
-        <w:adjustRightInd w:val="0"/>
-        <w:spacing w:after="0" w:line="240" w:lineRule="auto"/>
-        <w:rPr>
-          <w:rFonts w:ascii="Consolas" w:hAnsi="Consolas" w:cs="Consolas"/>
-          <w:sz w:val="19"/>
-          <w:szCs w:val="19"/>
-          <w:lang w:val="es-CO"/>
-        </w:rPr>
-      </w:pPr>
-      <w:r>
-        <w:rPr>
-          <w:rFonts w:ascii="Consolas" w:hAnsi="Consolas" w:cs="Consolas"/>
-          <w:color w:val="0000FF"/>
-          <w:sz w:val="19"/>
-          <w:szCs w:val="19"/>
-          <w:lang w:val="es-CO"/>
-        </w:rPr>
-        <w:t>as</w:t>
-      </w:r>
-    </w:p>
-    <w:p>
-      <w:pPr>
-        <w:autoSpaceDE w:val="0"/>
-        <w:autoSpaceDN w:val="0"/>
-        <w:adjustRightInd w:val="0"/>
-        <w:spacing w:after="0" w:line="240" w:lineRule="auto"/>
-        <w:rPr>
-          <w:rFonts w:ascii="Consolas" w:hAnsi="Consolas" w:cs="Consolas"/>
-          <w:sz w:val="19"/>
-          <w:szCs w:val="19"/>
-          <w:lang w:val="es-CO"/>
-        </w:rPr>
-      </w:pPr>
-      <w:r>
-        <w:rPr>
-          <w:rFonts w:ascii="Consolas" w:hAnsi="Consolas" w:cs="Consolas"/>
-          <w:color w:val="0000FF"/>
-          <w:sz w:val="19"/>
-          <w:szCs w:val="19"/>
-          <w:lang w:val="es-CO"/>
-        </w:rPr>
-        <w:t>select</w:t>
-      </w:r>
-      <w:r>
-        <w:rPr>
-          <w:rFonts w:ascii="Consolas" w:hAnsi="Consolas" w:cs="Consolas"/>
-          <w:sz w:val="19"/>
-          <w:szCs w:val="19"/>
-          <w:lang w:val="es-CO"/>
-        </w:rPr>
-        <w:t xml:space="preserve"> </w:t>
-      </w:r>
-      <w:r>
-        <w:rPr>
-          <w:rFonts w:ascii="Consolas" w:hAnsi="Consolas" w:cs="Consolas"/>
-          <w:color w:val="808080"/>
-          <w:sz w:val="19"/>
-          <w:szCs w:val="19"/>
-          <w:lang w:val="es-CO"/>
-        </w:rPr>
-        <w:t>*</w:t>
-      </w:r>
-      <w:r>
-        <w:rPr>
-          <w:rFonts w:ascii="Consolas" w:hAnsi="Consolas" w:cs="Consolas"/>
-          <w:sz w:val="19"/>
-          <w:szCs w:val="19"/>
-          <w:lang w:val="es-CO"/>
-        </w:rPr>
-        <w:t xml:space="preserve"> </w:t>
-      </w:r>
-      <w:r>
-        <w:rPr>
-          <w:rFonts w:ascii="Consolas" w:hAnsi="Consolas" w:cs="Consolas"/>
-          <w:color w:val="0000FF"/>
-          <w:sz w:val="19"/>
-          <w:szCs w:val="19"/>
-          <w:lang w:val="es-CO"/>
-        </w:rPr>
-        <w:t>from</w:t>
-      </w:r>
-      <w:r>
-        <w:rPr>
-          <w:rFonts w:ascii="Consolas" w:hAnsi="Consolas" w:cs="Consolas"/>
-          <w:sz w:val="19"/>
-          <w:szCs w:val="19"/>
-          <w:lang w:val="es-CO"/>
-        </w:rPr>
-        <w:t xml:space="preserve"> TipoDocumento</w:t>
-      </w:r>
-    </w:p>
-    <w:p>
-      <w:pPr>
-        <w:rPr>
-          <w:b/>
-        </w:rPr>
-      </w:pPr>
-    </w:p>
-    <w:p>
-      <w:pPr>
-        <w:rPr>
-          <w:b/>
-        </w:rPr>
-      </w:pPr>
-      <w:r>
-        <w:rPr>
-          <w:b/>
-        </w:rPr>
-        <w:t>MOSTRAR PROVEEDOR</w:t>
-      </w:r>
-    </w:p>
-    <w:p>
-      <w:pPr>
-        <w:autoSpaceDE w:val="0"/>
-        <w:autoSpaceDN w:val="0"/>
-        <w:adjustRightInd w:val="0"/>
-        <w:spacing w:after="0" w:line="240" w:lineRule="auto"/>
-        <w:rPr>
-          <w:rFonts w:ascii="Consolas" w:hAnsi="Consolas" w:cs="Consolas"/>
-          <w:sz w:val="19"/>
-          <w:szCs w:val="19"/>
-          <w:lang w:val="es-CO"/>
-        </w:rPr>
-      </w:pPr>
-      <w:r>
-        <w:rPr>
-          <w:rFonts w:ascii="Consolas" w:hAnsi="Consolas" w:cs="Consolas"/>
-          <w:color w:val="0000FF"/>
-          <w:sz w:val="19"/>
-          <w:szCs w:val="19"/>
-          <w:lang w:val="es-CO"/>
-        </w:rPr>
-        <w:t>USE</w:t>
-      </w:r>
-      <w:r>
-        <w:rPr>
-          <w:rFonts w:ascii="Consolas" w:hAnsi="Consolas" w:cs="Consolas"/>
-          <w:sz w:val="19"/>
-          <w:szCs w:val="19"/>
-          <w:lang w:val="es-CO"/>
-        </w:rPr>
-        <w:t xml:space="preserve"> [TechIn]</w:t>
-      </w:r>
-    </w:p>
-    <w:p>
-      <w:pPr>
-        <w:autoSpaceDE w:val="0"/>
-        <w:autoSpaceDN w:val="0"/>
-        <w:adjustRightInd w:val="0"/>
-        <w:spacing w:after="0" w:line="240" w:lineRule="auto"/>
-        <w:rPr>
-          <w:rFonts w:ascii="Consolas" w:hAnsi="Consolas" w:cs="Consolas"/>
-          <w:sz w:val="19"/>
-          <w:szCs w:val="19"/>
-          <w:lang w:val="es-CO"/>
-        </w:rPr>
-      </w:pPr>
-      <w:r>
-        <w:rPr>
-          <w:rFonts w:ascii="Consolas" w:hAnsi="Consolas" w:cs="Consolas"/>
-          <w:color w:val="0000FF"/>
-          <w:sz w:val="19"/>
-          <w:szCs w:val="19"/>
-          <w:lang w:val="es-CO"/>
-        </w:rPr>
-        <w:t>GO</w:t>
-      </w:r>
-    </w:p>
-    <w:p>
-      <w:pPr>
-        <w:autoSpaceDE w:val="0"/>
-        <w:autoSpaceDN w:val="0"/>
-        <w:adjustRightInd w:val="0"/>
-        <w:spacing w:after="0" w:line="240" w:lineRule="auto"/>
-        <w:rPr>
-          <w:rFonts w:ascii="Consolas" w:hAnsi="Consolas" w:cs="Consolas"/>
-          <w:sz w:val="19"/>
-          <w:szCs w:val="19"/>
-          <w:lang w:val="en-US"/>
-        </w:rPr>
-      </w:pPr>
-      <w:r>
-        <w:rPr>
-          <w:rFonts w:ascii="Consolas" w:hAnsi="Consolas" w:cs="Consolas"/>
-          <w:color w:val="008000"/>
-          <w:sz w:val="19"/>
-          <w:szCs w:val="19"/>
-          <w:lang w:val="en-US"/>
-        </w:rPr>
-        <w:t>/****** Object:  StoredProcedure [dbo].[MostrarProveedor]    Script Date: 25/05/2019 17:35:32 ******/</w:t>
-      </w:r>
-    </w:p>
-    <w:p>
-      <w:pPr>
-        <w:autoSpaceDE w:val="0"/>
-        <w:autoSpaceDN w:val="0"/>
-        <w:adjustRightInd w:val="0"/>
-        <w:spacing w:after="0" w:line="240" w:lineRule="auto"/>
-        <w:rPr>
-          <w:rFonts w:ascii="Consolas" w:hAnsi="Consolas" w:cs="Consolas"/>
-          <w:sz w:val="19"/>
-          <w:szCs w:val="19"/>
-          <w:lang w:val="en-US"/>
-        </w:rPr>
-      </w:pPr>
-      <w:r>
-        <w:rPr>
-          <w:rFonts w:ascii="Consolas" w:hAnsi="Consolas" w:cs="Consolas"/>
-          <w:color w:val="0000FF"/>
-          <w:sz w:val="19"/>
-          <w:szCs w:val="19"/>
-          <w:lang w:val="en-US"/>
-        </w:rPr>
-        <w:t>SET</w:t>
-      </w:r>
-      <w:r>
-        <w:rPr>
-          <w:rFonts w:ascii="Consolas" w:hAnsi="Consolas" w:cs="Consolas"/>
-          <w:sz w:val="19"/>
-          <w:szCs w:val="19"/>
-          <w:lang w:val="en-US"/>
-        </w:rPr>
-        <w:t xml:space="preserve"> </w:t>
-      </w:r>
-      <w:r>
-        <w:rPr>
-          <w:rFonts w:ascii="Consolas" w:hAnsi="Consolas" w:cs="Consolas"/>
-          <w:color w:val="0000FF"/>
-          <w:sz w:val="19"/>
-          <w:szCs w:val="19"/>
-          <w:lang w:val="en-US"/>
-        </w:rPr>
-        <w:t>ANSI_NULLS</w:t>
-      </w:r>
-      <w:r>
-        <w:rPr>
-          <w:rFonts w:ascii="Consolas" w:hAnsi="Consolas" w:cs="Consolas"/>
-          <w:sz w:val="19"/>
-          <w:szCs w:val="19"/>
-          <w:lang w:val="en-US"/>
-        </w:rPr>
-        <w:t xml:space="preserve"> </w:t>
-      </w:r>
-      <w:r>
-        <w:rPr>
-          <w:rFonts w:ascii="Consolas" w:hAnsi="Consolas" w:cs="Consolas"/>
-          <w:color w:val="0000FF"/>
-          <w:sz w:val="19"/>
-          <w:szCs w:val="19"/>
-          <w:lang w:val="en-US"/>
-        </w:rPr>
-        <w:t>ON</w:t>
-      </w:r>
-    </w:p>
-    <w:p>
-      <w:pPr>
-        <w:autoSpaceDE w:val="0"/>
-        <w:autoSpaceDN w:val="0"/>
-        <w:adjustRightInd w:val="0"/>
-        <w:spacing w:after="0" w:line="240" w:lineRule="auto"/>
-        <w:rPr>
-          <w:rFonts w:ascii="Consolas" w:hAnsi="Consolas" w:cs="Consolas"/>
-          <w:sz w:val="19"/>
-          <w:szCs w:val="19"/>
-          <w:lang w:val="en-US"/>
-        </w:rPr>
-      </w:pPr>
-      <w:r>
-        <w:rPr>
-          <w:rFonts w:ascii="Consolas" w:hAnsi="Consolas" w:cs="Consolas"/>
-          <w:color w:val="0000FF"/>
-          <w:sz w:val="19"/>
-          <w:szCs w:val="19"/>
-          <w:lang w:val="en-US"/>
-        </w:rPr>
-        <w:t>GO</w:t>
-      </w:r>
-    </w:p>
-    <w:p>
-      <w:pPr>
-        <w:autoSpaceDE w:val="0"/>
-        <w:autoSpaceDN w:val="0"/>
-        <w:adjustRightInd w:val="0"/>
-        <w:spacing w:after="0" w:line="240" w:lineRule="auto"/>
-        <w:rPr>
-          <w:rFonts w:ascii="Consolas" w:hAnsi="Consolas" w:cs="Consolas"/>
-          <w:sz w:val="19"/>
-          <w:szCs w:val="19"/>
-          <w:lang w:val="en-US"/>
-        </w:rPr>
-      </w:pPr>
-      <w:r>
-        <w:rPr>
-          <w:rFonts w:ascii="Consolas" w:hAnsi="Consolas" w:cs="Consolas"/>
-          <w:color w:val="0000FF"/>
-          <w:sz w:val="19"/>
-          <w:szCs w:val="19"/>
-          <w:lang w:val="en-US"/>
-        </w:rPr>
-        <w:t>SET</w:t>
-      </w:r>
-      <w:r>
-        <w:rPr>
-          <w:rFonts w:ascii="Consolas" w:hAnsi="Consolas" w:cs="Consolas"/>
-          <w:sz w:val="19"/>
-          <w:szCs w:val="19"/>
-          <w:lang w:val="en-US"/>
-        </w:rPr>
-        <w:t xml:space="preserve"> </w:t>
-      </w:r>
-      <w:r>
-        <w:rPr>
-          <w:rFonts w:ascii="Consolas" w:hAnsi="Consolas" w:cs="Consolas"/>
-          <w:color w:val="0000FF"/>
-          <w:sz w:val="19"/>
-          <w:szCs w:val="19"/>
-          <w:lang w:val="en-US"/>
-        </w:rPr>
-        <w:t>QUOTED_IDENTIFIER</w:t>
-      </w:r>
-      <w:r>
-        <w:rPr>
-          <w:rFonts w:ascii="Consolas" w:hAnsi="Consolas" w:cs="Consolas"/>
-          <w:sz w:val="19"/>
-          <w:szCs w:val="19"/>
-          <w:lang w:val="en-US"/>
-        </w:rPr>
-        <w:t xml:space="preserve"> </w:t>
-      </w:r>
-      <w:r>
-        <w:rPr>
-          <w:rFonts w:ascii="Consolas" w:hAnsi="Consolas" w:cs="Consolas"/>
-          <w:color w:val="0000FF"/>
-          <w:sz w:val="19"/>
-          <w:szCs w:val="19"/>
-          <w:lang w:val="en-US"/>
-        </w:rPr>
-        <w:t>ON</w:t>
-      </w:r>
-    </w:p>
-    <w:p>
-      <w:pPr>
-        <w:autoSpaceDE w:val="0"/>
-        <w:autoSpaceDN w:val="0"/>
-        <w:adjustRightInd w:val="0"/>
-        <w:spacing w:after="0" w:line="240" w:lineRule="auto"/>
-        <w:rPr>
-          <w:rFonts w:ascii="Consolas" w:hAnsi="Consolas" w:cs="Consolas"/>
-          <w:sz w:val="19"/>
-          <w:szCs w:val="19"/>
-          <w:lang w:val="en-US"/>
-        </w:rPr>
-      </w:pPr>
-      <w:r>
-        <w:rPr>
-          <w:rFonts w:ascii="Consolas" w:hAnsi="Consolas" w:cs="Consolas"/>
-          <w:color w:val="0000FF"/>
-          <w:sz w:val="19"/>
-          <w:szCs w:val="19"/>
-          <w:lang w:val="en-US"/>
-        </w:rPr>
-        <w:t>GO</w:t>
-      </w:r>
-    </w:p>
-    <w:p>
-      <w:pPr>
-        <w:autoSpaceDE w:val="0"/>
-        <w:autoSpaceDN w:val="0"/>
-        <w:adjustRightInd w:val="0"/>
-        <w:spacing w:after="0" w:line="240" w:lineRule="auto"/>
-        <w:rPr>
-          <w:rFonts w:ascii="Consolas" w:hAnsi="Consolas" w:cs="Consolas"/>
-          <w:sz w:val="19"/>
-          <w:szCs w:val="19"/>
-          <w:lang w:val="en-US"/>
-        </w:rPr>
-      </w:pPr>
-      <w:r>
-        <w:rPr>
-          <w:rFonts w:ascii="Consolas" w:hAnsi="Consolas" w:cs="Consolas"/>
-          <w:color w:val="0000FF"/>
-          <w:sz w:val="19"/>
-          <w:szCs w:val="19"/>
-          <w:lang w:val="en-US"/>
-        </w:rPr>
-        <w:t>ALTER</w:t>
-      </w:r>
-      <w:r>
-        <w:rPr>
-          <w:rFonts w:ascii="Consolas" w:hAnsi="Consolas" w:cs="Consolas"/>
-          <w:sz w:val="19"/>
-          <w:szCs w:val="19"/>
-          <w:lang w:val="en-US"/>
-        </w:rPr>
-        <w:t xml:space="preserve"> </w:t>
-      </w:r>
-      <w:r>
-        <w:rPr>
-          <w:rFonts w:ascii="Consolas" w:hAnsi="Consolas" w:cs="Consolas"/>
-          <w:color w:val="0000FF"/>
-          <w:sz w:val="19"/>
-          <w:szCs w:val="19"/>
-          <w:lang w:val="en-US"/>
-        </w:rPr>
-        <w:t>proc</w:t>
-      </w:r>
-      <w:r>
-        <w:rPr>
-          <w:rFonts w:ascii="Consolas" w:hAnsi="Consolas" w:cs="Consolas"/>
-          <w:sz w:val="19"/>
-          <w:szCs w:val="19"/>
-          <w:lang w:val="en-US"/>
-        </w:rPr>
-        <w:t xml:space="preserve"> [dbo]</w:t>
-      </w:r>
-      <w:r>
-        <w:rPr>
-          <w:rFonts w:ascii="Consolas" w:hAnsi="Consolas" w:cs="Consolas"/>
-          <w:color w:val="808080"/>
-          <w:sz w:val="19"/>
-          <w:szCs w:val="19"/>
-          <w:lang w:val="en-US"/>
-        </w:rPr>
-        <w:t>.</w:t>
-      </w:r>
-      <w:r>
-        <w:rPr>
-          <w:rFonts w:ascii="Consolas" w:hAnsi="Consolas" w:cs="Consolas"/>
-          <w:sz w:val="19"/>
-          <w:szCs w:val="19"/>
-          <w:lang w:val="en-US"/>
-        </w:rPr>
-        <w:t>[MostrarProveedor]</w:t>
-      </w:r>
-    </w:p>
-    <w:p>
-      <w:pPr>
-        <w:autoSpaceDE w:val="0"/>
-        <w:autoSpaceDN w:val="0"/>
-        <w:adjustRightInd w:val="0"/>
-        <w:spacing w:after="0" w:line="240" w:lineRule="auto"/>
-        <w:rPr>
-          <w:rFonts w:ascii="Consolas" w:hAnsi="Consolas" w:cs="Consolas"/>
-          <w:sz w:val="19"/>
-          <w:szCs w:val="19"/>
-          <w:lang w:val="en-US"/>
-        </w:rPr>
-      </w:pPr>
-      <w:r>
-        <w:rPr>
-          <w:rFonts w:ascii="Consolas" w:hAnsi="Consolas" w:cs="Consolas"/>
-          <w:color w:val="0000FF"/>
-          <w:sz w:val="19"/>
-          <w:szCs w:val="19"/>
-          <w:lang w:val="en-US"/>
-        </w:rPr>
-        <w:t>as</w:t>
-      </w:r>
-    </w:p>
-    <w:p>
-      <w:pPr>
-        <w:autoSpaceDE w:val="0"/>
-        <w:autoSpaceDN w:val="0"/>
-        <w:adjustRightInd w:val="0"/>
-        <w:spacing w:after="0" w:line="240" w:lineRule="auto"/>
-        <w:rPr>
-          <w:rFonts w:ascii="Consolas" w:hAnsi="Consolas" w:cs="Consolas"/>
-          <w:sz w:val="19"/>
-          <w:szCs w:val="19"/>
-          <w:lang w:val="es-CO"/>
-        </w:rPr>
-      </w:pPr>
-      <w:r>
-        <w:rPr>
-          <w:rFonts w:ascii="Consolas" w:hAnsi="Consolas" w:cs="Consolas"/>
-          <w:color w:val="0000FF"/>
-          <w:sz w:val="19"/>
-          <w:szCs w:val="19"/>
-          <w:lang w:val="es-CO"/>
-        </w:rPr>
-        <w:t>select</w:t>
-      </w:r>
-      <w:r>
-        <w:rPr>
-          <w:rFonts w:ascii="Consolas" w:hAnsi="Consolas" w:cs="Consolas"/>
-          <w:sz w:val="19"/>
-          <w:szCs w:val="19"/>
-          <w:lang w:val="es-CO"/>
-        </w:rPr>
-        <w:t xml:space="preserve"> </w:t>
-      </w:r>
-      <w:r>
-        <w:rPr>
-          <w:rFonts w:ascii="Consolas" w:hAnsi="Consolas" w:cs="Consolas"/>
-          <w:color w:val="808080"/>
-          <w:sz w:val="19"/>
-          <w:szCs w:val="19"/>
-          <w:lang w:val="es-CO"/>
-        </w:rPr>
-        <w:t>*</w:t>
-      </w:r>
-      <w:r>
-        <w:rPr>
-          <w:rFonts w:ascii="Consolas" w:hAnsi="Consolas" w:cs="Consolas"/>
-          <w:sz w:val="19"/>
-          <w:szCs w:val="19"/>
-          <w:lang w:val="es-CO"/>
-        </w:rPr>
-        <w:t xml:space="preserve"> </w:t>
-      </w:r>
-      <w:r>
-        <w:rPr>
-          <w:rFonts w:ascii="Consolas" w:hAnsi="Consolas" w:cs="Consolas"/>
-          <w:color w:val="0000FF"/>
-          <w:sz w:val="19"/>
-          <w:szCs w:val="19"/>
-          <w:lang w:val="es-CO"/>
-        </w:rPr>
-        <w:t>from</w:t>
-      </w:r>
-      <w:r>
-        <w:rPr>
-          <w:rFonts w:ascii="Consolas" w:hAnsi="Consolas" w:cs="Consolas"/>
-          <w:sz w:val="19"/>
-          <w:szCs w:val="19"/>
-          <w:lang w:val="es-CO"/>
-        </w:rPr>
-        <w:t xml:space="preserve"> Proveedor</w:t>
-      </w:r>
-    </w:p>
-    <w:p>
-      <w:pPr>
-        <w:rPr>
-          <w:b/>
-          <w:lang w:val="en-US"/>
-        </w:rPr>
-      </w:pPr>
-    </w:p>
-    <w:p>
-      <w:pPr>
-        <w:rPr>
-          <w:b/>
-          <w:lang w:val="en-US"/>
-        </w:rPr>
-      </w:pPr>
-      <w:r>
-        <w:rPr>
-          <w:b/>
-          <w:lang w:val="en-US"/>
-        </w:rPr>
-        <w:t>EDITAR PROVEEDORES</w:t>
-      </w:r>
-    </w:p>
-    <w:p>
-      <w:pPr>
-        <w:autoSpaceDE w:val="0"/>
-        <w:autoSpaceDN w:val="0"/>
-        <w:adjustRightInd w:val="0"/>
-        <w:spacing w:after="0" w:line="240" w:lineRule="auto"/>
-        <w:rPr>
-          <w:rFonts w:ascii="Consolas" w:hAnsi="Consolas" w:cs="Consolas"/>
-          <w:color w:val="000000"/>
-          <w:sz w:val="19"/>
-          <w:szCs w:val="19"/>
-          <w:highlight w:val="white"/>
-          <w:lang w:val="en-US"/>
-        </w:rPr>
-      </w:pPr>
-      <w:r>
-        <w:rPr>
-          <w:rFonts w:ascii="Consolas" w:hAnsi="Consolas" w:cs="Consolas"/>
-          <w:color w:val="0000FF"/>
-          <w:sz w:val="19"/>
-          <w:szCs w:val="19"/>
-          <w:highlight w:val="white"/>
-          <w:lang w:val="en-US"/>
-        </w:rPr>
-        <w:t>USE</w:t>
-      </w:r>
-      <w:r>
-        <w:rPr>
-          <w:rFonts w:ascii="Consolas" w:hAnsi="Consolas" w:cs="Consolas"/>
-          <w:color w:val="000000"/>
-          <w:sz w:val="19"/>
-          <w:szCs w:val="19"/>
-          <w:highlight w:val="white"/>
-          <w:lang w:val="en-US"/>
-        </w:rPr>
-        <w:t xml:space="preserve"> [TechIn]</w:t>
-      </w:r>
-    </w:p>
-    <w:p>
-      <w:pPr>
-        <w:autoSpaceDE w:val="0"/>
-        <w:autoSpaceDN w:val="0"/>
-        <w:adjustRightInd w:val="0"/>
-        <w:spacing w:after="0" w:line="240" w:lineRule="auto"/>
-        <w:rPr>
-          <w:rFonts w:ascii="Consolas" w:hAnsi="Consolas" w:cs="Consolas"/>
-          <w:color w:val="000000"/>
-          <w:sz w:val="19"/>
-          <w:szCs w:val="19"/>
-          <w:highlight w:val="white"/>
-          <w:lang w:val="en-US"/>
-        </w:rPr>
-      </w:pPr>
-      <w:r>
-        <w:rPr>
-          <w:rFonts w:ascii="Consolas" w:hAnsi="Consolas" w:cs="Consolas"/>
-          <w:color w:val="0000FF"/>
-          <w:sz w:val="19"/>
-          <w:szCs w:val="19"/>
-          <w:highlight w:val="white"/>
-          <w:lang w:val="en-US"/>
-        </w:rPr>
-        <w:t>GO</w:t>
-      </w:r>
-    </w:p>
-    <w:p>
-      <w:pPr>
-        <w:autoSpaceDE w:val="0"/>
-        <w:autoSpaceDN w:val="0"/>
-        <w:adjustRightInd w:val="0"/>
-        <w:spacing w:after="0" w:line="240" w:lineRule="auto"/>
-        <w:rPr>
-          <w:rFonts w:ascii="Consolas" w:hAnsi="Consolas" w:cs="Consolas"/>
-          <w:color w:val="000000"/>
-          <w:sz w:val="19"/>
-          <w:szCs w:val="19"/>
-          <w:highlight w:val="white"/>
-          <w:lang w:val="en-US"/>
-        </w:rPr>
-      </w:pPr>
-      <w:r>
-        <w:rPr>
-          <w:rFonts w:ascii="Consolas" w:hAnsi="Consolas" w:cs="Consolas"/>
-          <w:color w:val="008000"/>
-          <w:sz w:val="19"/>
-          <w:szCs w:val="19"/>
           <w:highlight w:val="white"/>
           <w:lang w:val="en-US"/>
         </w:rPr>
@@ -32152,7 +32874,6 @@
           <w:highlight w:val="white"/>
           <w:lang w:val="en-US"/>
         </w:rPr>
-        <w:lastRenderedPageBreak/>
         <w:t>SET</w:t>
       </w:r>
       <w:r>

</xml_diff>